<commit_message>
Update Proyecto Final de Analisis y Diseño de Software 2 (tercera entrega).docx
</commit_message>
<xml_diff>
--- a/Proyecto Final de Analisis y Diseño de Software 2 (tercera entrega).docx
+++ b/Proyecto Final de Analisis y Diseño de Software 2 (tercera entrega).docx
@@ -370,8 +370,6 @@
           <w:szCs w:val="28"/>
         </w:rPr>
       </w:pPr>
-      <w:bookmarkStart w:id="0" w:name="_GoBack"/>
-      <w:bookmarkEnd w:id="0"/>
     </w:p>
     <w:p>
       <w:pPr>
@@ -1415,7 +1413,23 @@
           <w:sz w:val="28"/>
           <w:szCs w:val="28"/>
         </w:rPr>
-        <w:t xml:space="preserve"> de las interfaces …………………………………………</w:t>
+        <w:t xml:space="preserve"> de las </w:t>
+      </w:r>
+      <w:r>
+        <w:rPr>
+          <w:rFonts w:ascii="Times New Roman" w:hAnsi="Times New Roman" w:cs="Times New Roman"/>
+          <w:sz w:val="28"/>
+          <w:szCs w:val="28"/>
+        </w:rPr>
+        <w:t>I</w:t>
+      </w:r>
+      <w:r>
+        <w:rPr>
+          <w:rFonts w:ascii="Times New Roman" w:hAnsi="Times New Roman" w:cs="Times New Roman"/>
+          <w:sz w:val="28"/>
+          <w:szCs w:val="28"/>
+        </w:rPr>
+        <w:t>nterfaces …………………………………………</w:t>
       </w:r>
       <w:proofErr w:type="gramStart"/>
       <w:r>
@@ -1434,6 +1448,23 @@
           <w:szCs w:val="28"/>
         </w:rPr>
         <w:t>14</w:t>
+      </w:r>
+    </w:p>
+    <w:p>
+      <w:pPr>
+        <w:rPr>
+          <w:rFonts w:ascii="Times New Roman" w:hAnsi="Times New Roman" w:cs="Times New Roman"/>
+          <w:sz w:val="28"/>
+          <w:szCs w:val="28"/>
+        </w:rPr>
+      </w:pPr>
+      <w:r>
+        <w:rPr>
+          <w:rFonts w:ascii="Times New Roman" w:hAnsi="Times New Roman" w:cs="Times New Roman"/>
+          <w:sz w:val="28"/>
+          <w:szCs w:val="28"/>
+        </w:rPr>
+        <w:t>Manual de Usuario …………………………………………………………17</w:t>
       </w:r>
     </w:p>
     <w:p>
@@ -7561,13 +7592,1591 @@
     </w:p>
     <w:p>
       <w:pPr>
-        <w:rPr>
-          <w:rFonts w:ascii="Times New Roman" w:hAnsi="Times New Roman" w:cs="Times New Roman"/>
-          <w:sz w:val="24"/>
-          <w:szCs w:val="24"/>
-          <w:lang w:val="es-AR"/>
-        </w:rPr>
-      </w:pPr>
+        <w:jc w:val="center"/>
+        <w:rPr>
+          <w:rFonts w:ascii="Times New Roman" w:hAnsi="Times New Roman" w:cs="Times New Roman"/>
+          <w:sz w:val="28"/>
+          <w:szCs w:val="28"/>
+          <w:lang w:val="es-AR"/>
+        </w:rPr>
+      </w:pPr>
+      <w:r>
+        <w:rPr>
+          <w:rFonts w:ascii="Times New Roman" w:hAnsi="Times New Roman" w:cs="Times New Roman"/>
+          <w:sz w:val="28"/>
+          <w:szCs w:val="28"/>
+          <w:lang w:val="es-AR"/>
+        </w:rPr>
+        <w:lastRenderedPageBreak/>
+        <w:t>MANUAL DE USUARIO</w:t>
+      </w:r>
+    </w:p>
+    <w:p>
+      <w:pPr>
+        <w:spacing w:before="100" w:beforeAutospacing="1" w:after="100" w:afterAutospacing="1" w:line="240" w:lineRule="auto"/>
+        <w:outlineLvl w:val="1"/>
+        <w:rPr>
+          <w:rFonts w:ascii="Times New Roman" w:eastAsia="Times New Roman" w:hAnsi="Times New Roman" w:cs="Times New Roman"/>
+          <w:b/>
+          <w:bCs/>
+          <w:sz w:val="36"/>
+          <w:szCs w:val="36"/>
+          <w:lang w:eastAsia="es-ES"/>
+        </w:rPr>
+      </w:pPr>
+      <w:r>
+        <w:rPr>
+          <w:rFonts w:ascii="Times New Roman" w:eastAsia="Times New Roman" w:hAnsi="Times New Roman" w:cs="Times New Roman"/>
+          <w:b/>
+          <w:bCs/>
+          <w:sz w:val="36"/>
+          <w:szCs w:val="36"/>
+          <w:lang w:eastAsia="es-ES"/>
+        </w:rPr>
+        <w:t>1. Inicio</w:t>
+      </w:r>
+    </w:p>
+    <w:p>
+      <w:pPr>
+        <w:spacing w:before="100" w:beforeAutospacing="1" w:after="100" w:afterAutospacing="1" w:line="240" w:lineRule="auto"/>
+        <w:rPr>
+          <w:rFonts w:ascii="Times New Roman" w:eastAsia="Times New Roman" w:hAnsi="Times New Roman" w:cs="Times New Roman"/>
+          <w:sz w:val="28"/>
+          <w:szCs w:val="28"/>
+          <w:lang w:eastAsia="es-ES"/>
+        </w:rPr>
+      </w:pPr>
+      <w:r>
+        <w:rPr>
+          <w:rFonts w:ascii="Times New Roman" w:eastAsia="Times New Roman" w:hAnsi="Times New Roman" w:cs="Times New Roman"/>
+          <w:sz w:val="28"/>
+          <w:szCs w:val="28"/>
+          <w:lang w:eastAsia="es-ES"/>
+        </w:rPr>
+        <w:t>La sección de Inicio te proporciona un resumen de las actividades más importantes</w:t>
+      </w:r>
+      <w:r>
+        <w:rPr>
+          <w:rFonts w:ascii="Times New Roman" w:eastAsia="Times New Roman" w:hAnsi="Times New Roman" w:cs="Times New Roman"/>
+          <w:sz w:val="28"/>
+          <w:szCs w:val="28"/>
+          <w:lang w:eastAsia="es-ES"/>
+        </w:rPr>
+        <w:t xml:space="preserve"> del sistema</w:t>
+      </w:r>
+      <w:r>
+        <w:rPr>
+          <w:rFonts w:ascii="Times New Roman" w:eastAsia="Times New Roman" w:hAnsi="Times New Roman" w:cs="Times New Roman"/>
+          <w:sz w:val="28"/>
+          <w:szCs w:val="28"/>
+          <w:lang w:eastAsia="es-ES"/>
+        </w:rPr>
+        <w:t>.</w:t>
+      </w:r>
+    </w:p>
+    <w:p>
+      <w:pPr>
+        <w:numPr>
+          <w:ilvl w:val="0"/>
+          <w:numId w:val="8"/>
+        </w:numPr>
+        <w:spacing w:before="100" w:beforeAutospacing="1" w:after="100" w:afterAutospacing="1" w:line="240" w:lineRule="auto"/>
+        <w:rPr>
+          <w:rFonts w:ascii="Times New Roman" w:eastAsia="Times New Roman" w:hAnsi="Times New Roman" w:cs="Times New Roman"/>
+          <w:sz w:val="28"/>
+          <w:szCs w:val="28"/>
+          <w:lang w:eastAsia="es-ES"/>
+        </w:rPr>
+      </w:pPr>
+      <w:r>
+        <w:rPr>
+          <w:rFonts w:ascii="Times New Roman" w:eastAsia="Times New Roman" w:hAnsi="Times New Roman" w:cs="Times New Roman"/>
+          <w:b/>
+          <w:bCs/>
+          <w:sz w:val="28"/>
+          <w:szCs w:val="28"/>
+          <w:lang w:eastAsia="es-ES"/>
+        </w:rPr>
+        <w:t>Resumen de Actividades</w:t>
+      </w:r>
+      <w:r>
+        <w:rPr>
+          <w:rFonts w:ascii="Times New Roman" w:eastAsia="Times New Roman" w:hAnsi="Times New Roman" w:cs="Times New Roman"/>
+          <w:sz w:val="28"/>
+          <w:szCs w:val="28"/>
+          <w:lang w:eastAsia="es-ES"/>
+        </w:rPr>
+        <w:t>: Visualiza un resumen de las ventas recientes</w:t>
+      </w:r>
+      <w:r>
+        <w:rPr>
+          <w:rFonts w:ascii="Times New Roman" w:eastAsia="Times New Roman" w:hAnsi="Times New Roman" w:cs="Times New Roman"/>
+          <w:sz w:val="28"/>
+          <w:szCs w:val="28"/>
+          <w:lang w:eastAsia="es-ES"/>
+        </w:rPr>
+        <w:t xml:space="preserve"> (</w:t>
+      </w:r>
+      <w:proofErr w:type="spellStart"/>
+      <w:r>
+        <w:rPr>
+          <w:rFonts w:ascii="Times New Roman" w:eastAsia="Times New Roman" w:hAnsi="Times New Roman" w:cs="Times New Roman"/>
+          <w:sz w:val="28"/>
+          <w:szCs w:val="28"/>
+          <w:lang w:eastAsia="es-ES"/>
+        </w:rPr>
+        <w:t>dia</w:t>
+      </w:r>
+      <w:proofErr w:type="spellEnd"/>
+      <w:r>
+        <w:rPr>
+          <w:rFonts w:ascii="Times New Roman" w:eastAsia="Times New Roman" w:hAnsi="Times New Roman" w:cs="Times New Roman"/>
+          <w:sz w:val="28"/>
+          <w:szCs w:val="28"/>
+          <w:lang w:eastAsia="es-ES"/>
+        </w:rPr>
+        <w:t>, semana, mes)</w:t>
+      </w:r>
+      <w:r>
+        <w:rPr>
+          <w:rFonts w:ascii="Times New Roman" w:eastAsia="Times New Roman" w:hAnsi="Times New Roman" w:cs="Times New Roman"/>
+          <w:sz w:val="28"/>
+          <w:szCs w:val="28"/>
+          <w:lang w:eastAsia="es-ES"/>
+        </w:rPr>
+        <w:t xml:space="preserve">, </w:t>
+      </w:r>
+      <w:r>
+        <w:rPr>
+          <w:rFonts w:ascii="Times New Roman" w:eastAsia="Times New Roman" w:hAnsi="Times New Roman" w:cs="Times New Roman"/>
+          <w:sz w:val="28"/>
+          <w:szCs w:val="28"/>
+          <w:lang w:eastAsia="es-ES"/>
+        </w:rPr>
+        <w:t xml:space="preserve">total de clientes y usuarios registrados </w:t>
+      </w:r>
+      <w:r>
+        <w:rPr>
+          <w:rFonts w:ascii="Times New Roman" w:eastAsia="Times New Roman" w:hAnsi="Times New Roman" w:cs="Times New Roman"/>
+          <w:sz w:val="28"/>
+          <w:szCs w:val="28"/>
+          <w:lang w:eastAsia="es-ES"/>
+        </w:rPr>
+        <w:t>y otros datos relevantes.</w:t>
+      </w:r>
+    </w:p>
+    <w:p>
+      <w:pPr>
+        <w:numPr>
+          <w:ilvl w:val="0"/>
+          <w:numId w:val="8"/>
+        </w:numPr>
+        <w:spacing w:before="100" w:beforeAutospacing="1" w:after="100" w:afterAutospacing="1" w:line="240" w:lineRule="auto"/>
+        <w:rPr>
+          <w:rFonts w:ascii="Times New Roman" w:eastAsia="Times New Roman" w:hAnsi="Times New Roman" w:cs="Times New Roman"/>
+          <w:sz w:val="28"/>
+          <w:szCs w:val="28"/>
+          <w:lang w:eastAsia="es-ES"/>
+        </w:rPr>
+      </w:pPr>
+      <w:r>
+        <w:rPr>
+          <w:rFonts w:ascii="Times New Roman" w:eastAsia="Times New Roman" w:hAnsi="Times New Roman" w:cs="Times New Roman"/>
+          <w:b/>
+          <w:bCs/>
+          <w:sz w:val="28"/>
+          <w:szCs w:val="28"/>
+          <w:lang w:eastAsia="es-ES"/>
+        </w:rPr>
+        <w:t>Acceso Rápido</w:t>
+      </w:r>
+      <w:r>
+        <w:rPr>
+          <w:rFonts w:ascii="Times New Roman" w:eastAsia="Times New Roman" w:hAnsi="Times New Roman" w:cs="Times New Roman"/>
+          <w:sz w:val="28"/>
+          <w:szCs w:val="28"/>
+          <w:lang w:eastAsia="es-ES"/>
+        </w:rPr>
+        <w:t>: Encuentra enlaces directos a las secciones más utilizadas del sistema, como Productos, Clientes, Ventas y Reportes.</w:t>
+      </w:r>
+    </w:p>
+    <w:p>
+      <w:pPr>
+        <w:spacing w:before="100" w:beforeAutospacing="1" w:after="100" w:afterAutospacing="1" w:line="240" w:lineRule="auto"/>
+        <w:outlineLvl w:val="1"/>
+        <w:rPr>
+          <w:rFonts w:ascii="Times New Roman" w:eastAsia="Times New Roman" w:hAnsi="Times New Roman" w:cs="Times New Roman"/>
+          <w:b/>
+          <w:bCs/>
+          <w:sz w:val="36"/>
+          <w:szCs w:val="36"/>
+          <w:lang w:eastAsia="es-ES"/>
+        </w:rPr>
+      </w:pPr>
+      <w:r>
+        <w:rPr>
+          <w:rFonts w:ascii="Times New Roman" w:eastAsia="Times New Roman" w:hAnsi="Times New Roman" w:cs="Times New Roman"/>
+          <w:b/>
+          <w:bCs/>
+          <w:sz w:val="36"/>
+          <w:szCs w:val="36"/>
+          <w:lang w:eastAsia="es-ES"/>
+        </w:rPr>
+        <w:t>2. Productos</w:t>
+      </w:r>
+    </w:p>
+    <w:p>
+      <w:pPr>
+        <w:spacing w:before="100" w:beforeAutospacing="1" w:after="100" w:afterAutospacing="1" w:line="240" w:lineRule="auto"/>
+        <w:rPr>
+          <w:rFonts w:ascii="Times New Roman" w:eastAsia="Times New Roman" w:hAnsi="Times New Roman" w:cs="Times New Roman"/>
+          <w:sz w:val="28"/>
+          <w:szCs w:val="28"/>
+          <w:lang w:eastAsia="es-ES"/>
+        </w:rPr>
+      </w:pPr>
+      <w:r>
+        <w:rPr>
+          <w:rFonts w:ascii="Times New Roman" w:eastAsia="Times New Roman" w:hAnsi="Times New Roman" w:cs="Times New Roman"/>
+          <w:sz w:val="28"/>
+          <w:szCs w:val="28"/>
+          <w:lang w:eastAsia="es-ES"/>
+        </w:rPr>
+        <w:t>En la sección de Productos, puedes administrar todos los productos disponibles en tu sistema de autoservicio.</w:t>
+      </w:r>
+    </w:p>
+    <w:p>
+      <w:pPr>
+        <w:numPr>
+          <w:ilvl w:val="0"/>
+          <w:numId w:val="9"/>
+        </w:numPr>
+        <w:spacing w:before="100" w:beforeAutospacing="1" w:after="100" w:afterAutospacing="1" w:line="240" w:lineRule="auto"/>
+        <w:rPr>
+          <w:rFonts w:ascii="Times New Roman" w:eastAsia="Times New Roman" w:hAnsi="Times New Roman" w:cs="Times New Roman"/>
+          <w:sz w:val="28"/>
+          <w:szCs w:val="28"/>
+          <w:lang w:eastAsia="es-ES"/>
+        </w:rPr>
+      </w:pPr>
+      <w:r>
+        <w:rPr>
+          <w:rFonts w:ascii="Times New Roman" w:eastAsia="Times New Roman" w:hAnsi="Times New Roman" w:cs="Times New Roman"/>
+          <w:b/>
+          <w:bCs/>
+          <w:sz w:val="28"/>
+          <w:szCs w:val="28"/>
+          <w:lang w:eastAsia="es-ES"/>
+        </w:rPr>
+        <w:t>Catálogo de Productos</w:t>
+      </w:r>
+      <w:r>
+        <w:rPr>
+          <w:rFonts w:ascii="Times New Roman" w:eastAsia="Times New Roman" w:hAnsi="Times New Roman" w:cs="Times New Roman"/>
+          <w:sz w:val="28"/>
+          <w:szCs w:val="28"/>
+          <w:lang w:eastAsia="es-ES"/>
+        </w:rPr>
+        <w:t>: Explora todos los productos disponibles, incluyendo descripciones, precios y existencias.</w:t>
+      </w:r>
+    </w:p>
+    <w:p>
+      <w:pPr>
+        <w:numPr>
+          <w:ilvl w:val="0"/>
+          <w:numId w:val="9"/>
+        </w:numPr>
+        <w:spacing w:before="100" w:beforeAutospacing="1" w:after="100" w:afterAutospacing="1" w:line="240" w:lineRule="auto"/>
+        <w:rPr>
+          <w:rFonts w:ascii="Times New Roman" w:eastAsia="Times New Roman" w:hAnsi="Times New Roman" w:cs="Times New Roman"/>
+          <w:sz w:val="28"/>
+          <w:szCs w:val="28"/>
+          <w:lang w:eastAsia="es-ES"/>
+        </w:rPr>
+      </w:pPr>
+      <w:r>
+        <w:rPr>
+          <w:rFonts w:ascii="Times New Roman" w:eastAsia="Times New Roman" w:hAnsi="Times New Roman" w:cs="Times New Roman"/>
+          <w:b/>
+          <w:bCs/>
+          <w:sz w:val="28"/>
+          <w:szCs w:val="28"/>
+          <w:lang w:eastAsia="es-ES"/>
+        </w:rPr>
+        <w:t>Agregar Producto</w:t>
+      </w:r>
+      <w:r>
+        <w:rPr>
+          <w:rFonts w:ascii="Times New Roman" w:eastAsia="Times New Roman" w:hAnsi="Times New Roman" w:cs="Times New Roman"/>
+          <w:sz w:val="28"/>
+          <w:szCs w:val="28"/>
+          <w:lang w:eastAsia="es-ES"/>
+        </w:rPr>
+        <w:t>: Añade nuevos productos al catálogo, especificando de</w:t>
+      </w:r>
+      <w:r>
+        <w:rPr>
+          <w:rFonts w:ascii="Times New Roman" w:eastAsia="Times New Roman" w:hAnsi="Times New Roman" w:cs="Times New Roman"/>
+          <w:sz w:val="28"/>
+          <w:szCs w:val="28"/>
+          <w:lang w:eastAsia="es-ES"/>
+        </w:rPr>
+        <w:t>talles como nombre o descripción, precio y existencias</w:t>
+      </w:r>
+      <w:r>
+        <w:rPr>
+          <w:rFonts w:ascii="Times New Roman" w:eastAsia="Times New Roman" w:hAnsi="Times New Roman" w:cs="Times New Roman"/>
+          <w:sz w:val="28"/>
+          <w:szCs w:val="28"/>
+          <w:lang w:eastAsia="es-ES"/>
+        </w:rPr>
+        <w:t>.</w:t>
+      </w:r>
+    </w:p>
+    <w:p>
+      <w:pPr>
+        <w:numPr>
+          <w:ilvl w:val="0"/>
+          <w:numId w:val="9"/>
+        </w:numPr>
+        <w:spacing w:before="100" w:beforeAutospacing="1" w:after="100" w:afterAutospacing="1" w:line="240" w:lineRule="auto"/>
+        <w:rPr>
+          <w:rFonts w:ascii="Times New Roman" w:eastAsia="Times New Roman" w:hAnsi="Times New Roman" w:cs="Times New Roman"/>
+          <w:sz w:val="28"/>
+          <w:szCs w:val="28"/>
+          <w:lang w:eastAsia="es-ES"/>
+        </w:rPr>
+      </w:pPr>
+      <w:r>
+        <w:rPr>
+          <w:rFonts w:ascii="Times New Roman" w:eastAsia="Times New Roman" w:hAnsi="Times New Roman" w:cs="Times New Roman"/>
+          <w:b/>
+          <w:bCs/>
+          <w:sz w:val="28"/>
+          <w:szCs w:val="28"/>
+          <w:lang w:eastAsia="es-ES"/>
+        </w:rPr>
+        <w:t>Editar Producto</w:t>
+      </w:r>
+      <w:r>
+        <w:rPr>
+          <w:rFonts w:ascii="Times New Roman" w:eastAsia="Times New Roman" w:hAnsi="Times New Roman" w:cs="Times New Roman"/>
+          <w:sz w:val="28"/>
+          <w:szCs w:val="28"/>
+          <w:lang w:eastAsia="es-ES"/>
+        </w:rPr>
+        <w:t>: Modifica la informació</w:t>
+      </w:r>
+      <w:r>
+        <w:rPr>
+          <w:rFonts w:ascii="Times New Roman" w:eastAsia="Times New Roman" w:hAnsi="Times New Roman" w:cs="Times New Roman"/>
+          <w:sz w:val="28"/>
+          <w:szCs w:val="28"/>
+          <w:lang w:eastAsia="es-ES"/>
+        </w:rPr>
+        <w:t xml:space="preserve">n de productos existentes, como nombre, </w:t>
+      </w:r>
+      <w:r>
+        <w:rPr>
+          <w:rFonts w:ascii="Times New Roman" w:eastAsia="Times New Roman" w:hAnsi="Times New Roman" w:cs="Times New Roman"/>
+          <w:sz w:val="28"/>
+          <w:szCs w:val="28"/>
+          <w:lang w:eastAsia="es-ES"/>
+        </w:rPr>
+        <w:t>precios, descripciones o existencias.</w:t>
+      </w:r>
+    </w:p>
+    <w:p>
+      <w:pPr>
+        <w:numPr>
+          <w:ilvl w:val="0"/>
+          <w:numId w:val="9"/>
+        </w:numPr>
+        <w:spacing w:before="100" w:beforeAutospacing="1" w:after="100" w:afterAutospacing="1" w:line="240" w:lineRule="auto"/>
+        <w:rPr>
+          <w:rFonts w:ascii="Times New Roman" w:eastAsia="Times New Roman" w:hAnsi="Times New Roman" w:cs="Times New Roman"/>
+          <w:sz w:val="28"/>
+          <w:szCs w:val="28"/>
+          <w:lang w:eastAsia="es-ES"/>
+        </w:rPr>
+      </w:pPr>
+      <w:r>
+        <w:rPr>
+          <w:rFonts w:ascii="Times New Roman" w:eastAsia="Times New Roman" w:hAnsi="Times New Roman" w:cs="Times New Roman"/>
+          <w:b/>
+          <w:bCs/>
+          <w:sz w:val="28"/>
+          <w:szCs w:val="28"/>
+          <w:lang w:eastAsia="es-ES"/>
+        </w:rPr>
+        <w:t>Eliminar Producto</w:t>
+      </w:r>
+      <w:r>
+        <w:rPr>
+          <w:rFonts w:ascii="Times New Roman" w:eastAsia="Times New Roman" w:hAnsi="Times New Roman" w:cs="Times New Roman"/>
+          <w:sz w:val="28"/>
+          <w:szCs w:val="28"/>
+          <w:lang w:eastAsia="es-ES"/>
+        </w:rPr>
+        <w:t>: Elimina productos del catálogo si ya no están disponibles.</w:t>
+      </w:r>
+    </w:p>
+    <w:p>
+      <w:pPr>
+        <w:spacing w:before="100" w:beforeAutospacing="1" w:after="100" w:afterAutospacing="1" w:line="240" w:lineRule="auto"/>
+        <w:outlineLvl w:val="1"/>
+        <w:rPr>
+          <w:rFonts w:ascii="Times New Roman" w:eastAsia="Times New Roman" w:hAnsi="Times New Roman" w:cs="Times New Roman"/>
+          <w:b/>
+          <w:bCs/>
+          <w:sz w:val="36"/>
+          <w:szCs w:val="36"/>
+          <w:lang w:eastAsia="es-ES"/>
+        </w:rPr>
+      </w:pPr>
+      <w:r>
+        <w:rPr>
+          <w:rFonts w:ascii="Times New Roman" w:eastAsia="Times New Roman" w:hAnsi="Times New Roman" w:cs="Times New Roman"/>
+          <w:b/>
+          <w:bCs/>
+          <w:sz w:val="36"/>
+          <w:szCs w:val="36"/>
+          <w:lang w:eastAsia="es-ES"/>
+        </w:rPr>
+        <w:t xml:space="preserve">3. </w:t>
+      </w:r>
+      <w:r>
+        <w:rPr>
+          <w:rFonts w:ascii="Times New Roman" w:eastAsia="Times New Roman" w:hAnsi="Times New Roman" w:cs="Times New Roman"/>
+          <w:b/>
+          <w:bCs/>
+          <w:sz w:val="36"/>
+          <w:szCs w:val="36"/>
+          <w:lang w:eastAsia="es-ES"/>
+        </w:rPr>
+        <w:t>Usuarios</w:t>
+      </w:r>
+    </w:p>
+    <w:p>
+      <w:pPr>
+        <w:spacing w:before="100" w:beforeAutospacing="1" w:after="100" w:afterAutospacing="1" w:line="240" w:lineRule="auto"/>
+        <w:rPr>
+          <w:rFonts w:ascii="Times New Roman" w:eastAsia="Times New Roman" w:hAnsi="Times New Roman" w:cs="Times New Roman"/>
+          <w:sz w:val="28"/>
+          <w:szCs w:val="28"/>
+          <w:lang w:eastAsia="es-ES"/>
+        </w:rPr>
+      </w:pPr>
+      <w:r>
+        <w:rPr>
+          <w:rFonts w:ascii="Times New Roman" w:eastAsia="Times New Roman" w:hAnsi="Times New Roman" w:cs="Times New Roman"/>
+          <w:sz w:val="28"/>
+          <w:szCs w:val="28"/>
+          <w:lang w:eastAsia="es-ES"/>
+        </w:rPr>
+        <w:t>Administra los usuarios del sistema y sus permisos en la sección de Usuarios.</w:t>
+      </w:r>
+    </w:p>
+    <w:p>
+      <w:pPr>
+        <w:numPr>
+          <w:ilvl w:val="0"/>
+          <w:numId w:val="11"/>
+        </w:numPr>
+        <w:spacing w:before="100" w:beforeAutospacing="1" w:after="100" w:afterAutospacing="1" w:line="240" w:lineRule="auto"/>
+        <w:rPr>
+          <w:rFonts w:ascii="Times New Roman" w:eastAsia="Times New Roman" w:hAnsi="Times New Roman" w:cs="Times New Roman"/>
+          <w:sz w:val="28"/>
+          <w:szCs w:val="28"/>
+          <w:lang w:eastAsia="es-ES"/>
+        </w:rPr>
+      </w:pPr>
+      <w:r>
+        <w:rPr>
+          <w:rFonts w:ascii="Times New Roman" w:eastAsia="Times New Roman" w:hAnsi="Times New Roman" w:cs="Times New Roman"/>
+          <w:b/>
+          <w:bCs/>
+          <w:sz w:val="28"/>
+          <w:szCs w:val="28"/>
+          <w:lang w:eastAsia="es-ES"/>
+        </w:rPr>
+        <w:t>Lista de Usuarios</w:t>
+      </w:r>
+      <w:r>
+        <w:rPr>
+          <w:rFonts w:ascii="Times New Roman" w:eastAsia="Times New Roman" w:hAnsi="Times New Roman" w:cs="Times New Roman"/>
+          <w:sz w:val="28"/>
+          <w:szCs w:val="28"/>
+          <w:lang w:eastAsia="es-ES"/>
+        </w:rPr>
+        <w:t>: Visualiza todos los usuarios registrados en el sis</w:t>
+      </w:r>
+      <w:r>
+        <w:rPr>
+          <w:rFonts w:ascii="Times New Roman" w:eastAsia="Times New Roman" w:hAnsi="Times New Roman" w:cs="Times New Roman"/>
+          <w:sz w:val="28"/>
+          <w:szCs w:val="28"/>
+          <w:lang w:eastAsia="es-ES"/>
+        </w:rPr>
+        <w:t>tema, incluyendo nombres y datos personales</w:t>
+      </w:r>
+      <w:r>
+        <w:rPr>
+          <w:rFonts w:ascii="Times New Roman" w:eastAsia="Times New Roman" w:hAnsi="Times New Roman" w:cs="Times New Roman"/>
+          <w:sz w:val="28"/>
+          <w:szCs w:val="28"/>
+          <w:lang w:eastAsia="es-ES"/>
+        </w:rPr>
+        <w:t>.</w:t>
+      </w:r>
+    </w:p>
+    <w:p>
+      <w:pPr>
+        <w:numPr>
+          <w:ilvl w:val="0"/>
+          <w:numId w:val="11"/>
+        </w:numPr>
+        <w:spacing w:before="100" w:beforeAutospacing="1" w:after="100" w:afterAutospacing="1" w:line="240" w:lineRule="auto"/>
+        <w:rPr>
+          <w:rFonts w:ascii="Times New Roman" w:eastAsia="Times New Roman" w:hAnsi="Times New Roman" w:cs="Times New Roman"/>
+          <w:sz w:val="28"/>
+          <w:szCs w:val="28"/>
+          <w:lang w:eastAsia="es-ES"/>
+        </w:rPr>
+      </w:pPr>
+      <w:r>
+        <w:rPr>
+          <w:rFonts w:ascii="Times New Roman" w:eastAsia="Times New Roman" w:hAnsi="Times New Roman" w:cs="Times New Roman"/>
+          <w:b/>
+          <w:bCs/>
+          <w:sz w:val="28"/>
+          <w:szCs w:val="28"/>
+          <w:lang w:eastAsia="es-ES"/>
+        </w:rPr>
+        <w:t>Agregar Usuario</w:t>
+      </w:r>
+      <w:r>
+        <w:rPr>
+          <w:rFonts w:ascii="Times New Roman" w:eastAsia="Times New Roman" w:hAnsi="Times New Roman" w:cs="Times New Roman"/>
+          <w:sz w:val="28"/>
+          <w:szCs w:val="28"/>
+          <w:lang w:eastAsia="es-ES"/>
+        </w:rPr>
+        <w:t xml:space="preserve">: Crea nuevas cuentas </w:t>
+      </w:r>
+      <w:r>
+        <w:rPr>
+          <w:rFonts w:ascii="Times New Roman" w:eastAsia="Times New Roman" w:hAnsi="Times New Roman" w:cs="Times New Roman"/>
+          <w:sz w:val="28"/>
+          <w:szCs w:val="28"/>
+          <w:lang w:eastAsia="es-ES"/>
+        </w:rPr>
+        <w:t>de usuario especificando nombre de usuario y datos personales</w:t>
+      </w:r>
+      <w:r>
+        <w:rPr>
+          <w:rFonts w:ascii="Times New Roman" w:eastAsia="Times New Roman" w:hAnsi="Times New Roman" w:cs="Times New Roman"/>
+          <w:sz w:val="28"/>
+          <w:szCs w:val="28"/>
+          <w:lang w:eastAsia="es-ES"/>
+        </w:rPr>
+        <w:t>.</w:t>
+      </w:r>
+    </w:p>
+    <w:p>
+      <w:pPr>
+        <w:numPr>
+          <w:ilvl w:val="0"/>
+          <w:numId w:val="11"/>
+        </w:numPr>
+        <w:spacing w:before="100" w:beforeAutospacing="1" w:after="100" w:afterAutospacing="1" w:line="240" w:lineRule="auto"/>
+        <w:rPr>
+          <w:rFonts w:ascii="Times New Roman" w:eastAsia="Times New Roman" w:hAnsi="Times New Roman" w:cs="Times New Roman"/>
+          <w:sz w:val="28"/>
+          <w:szCs w:val="28"/>
+          <w:lang w:eastAsia="es-ES"/>
+        </w:rPr>
+      </w:pPr>
+      <w:r>
+        <w:rPr>
+          <w:rFonts w:ascii="Times New Roman" w:eastAsia="Times New Roman" w:hAnsi="Times New Roman" w:cs="Times New Roman"/>
+          <w:b/>
+          <w:bCs/>
+          <w:sz w:val="28"/>
+          <w:szCs w:val="28"/>
+          <w:lang w:eastAsia="es-ES"/>
+        </w:rPr>
+        <w:t>Editar Usuario</w:t>
+      </w:r>
+      <w:r>
+        <w:rPr>
+          <w:rFonts w:ascii="Times New Roman" w:eastAsia="Times New Roman" w:hAnsi="Times New Roman" w:cs="Times New Roman"/>
+          <w:sz w:val="28"/>
+          <w:szCs w:val="28"/>
+          <w:lang w:eastAsia="es-ES"/>
+        </w:rPr>
+        <w:t>: Modifica la información de usuarios existentes, como</w:t>
+      </w:r>
+      <w:r>
+        <w:rPr>
+          <w:rFonts w:ascii="Times New Roman" w:eastAsia="Times New Roman" w:hAnsi="Times New Roman" w:cs="Times New Roman"/>
+          <w:sz w:val="28"/>
+          <w:szCs w:val="28"/>
+          <w:lang w:eastAsia="es-ES"/>
+        </w:rPr>
+        <w:t xml:space="preserve"> </w:t>
+      </w:r>
+      <w:r>
+        <w:rPr>
+          <w:rFonts w:ascii="Times New Roman" w:eastAsia="Times New Roman" w:hAnsi="Times New Roman" w:cs="Times New Roman"/>
+          <w:sz w:val="28"/>
+          <w:szCs w:val="28"/>
+          <w:lang w:eastAsia="es-ES"/>
+        </w:rPr>
+        <w:t>nombre de usuario y datos personales</w:t>
+      </w:r>
+      <w:r>
+        <w:rPr>
+          <w:rFonts w:ascii="Times New Roman" w:eastAsia="Times New Roman" w:hAnsi="Times New Roman" w:cs="Times New Roman"/>
+          <w:sz w:val="28"/>
+          <w:szCs w:val="28"/>
+          <w:lang w:eastAsia="es-ES"/>
+        </w:rPr>
+        <w:t>.</w:t>
+      </w:r>
+    </w:p>
+    <w:p>
+      <w:pPr>
+        <w:numPr>
+          <w:ilvl w:val="0"/>
+          <w:numId w:val="11"/>
+        </w:numPr>
+        <w:spacing w:before="100" w:beforeAutospacing="1" w:after="100" w:afterAutospacing="1" w:line="240" w:lineRule="auto"/>
+        <w:rPr>
+          <w:rFonts w:ascii="Times New Roman" w:eastAsia="Times New Roman" w:hAnsi="Times New Roman" w:cs="Times New Roman"/>
+          <w:sz w:val="28"/>
+          <w:szCs w:val="28"/>
+          <w:lang w:eastAsia="es-ES"/>
+        </w:rPr>
+      </w:pPr>
+      <w:r>
+        <w:rPr>
+          <w:rFonts w:ascii="Times New Roman" w:eastAsia="Times New Roman" w:hAnsi="Times New Roman" w:cs="Times New Roman"/>
+          <w:b/>
+          <w:bCs/>
+          <w:sz w:val="28"/>
+          <w:szCs w:val="28"/>
+          <w:lang w:eastAsia="es-ES"/>
+        </w:rPr>
+        <w:t>Eliminar Usuario</w:t>
+      </w:r>
+      <w:r>
+        <w:rPr>
+          <w:rFonts w:ascii="Times New Roman" w:eastAsia="Times New Roman" w:hAnsi="Times New Roman" w:cs="Times New Roman"/>
+          <w:sz w:val="28"/>
+          <w:szCs w:val="28"/>
+          <w:lang w:eastAsia="es-ES"/>
+        </w:rPr>
+        <w:t>: Elimina cuentas de usuario del sistema si ya no son necesarias.</w:t>
+      </w:r>
+    </w:p>
+    <w:p>
+      <w:pPr>
+        <w:spacing w:before="100" w:beforeAutospacing="1" w:after="100" w:afterAutospacing="1" w:line="240" w:lineRule="auto"/>
+        <w:outlineLvl w:val="1"/>
+        <w:rPr>
+          <w:rFonts w:ascii="Times New Roman" w:eastAsia="Times New Roman" w:hAnsi="Times New Roman" w:cs="Times New Roman"/>
+          <w:b/>
+          <w:bCs/>
+          <w:sz w:val="36"/>
+          <w:szCs w:val="36"/>
+          <w:lang w:eastAsia="es-ES"/>
+        </w:rPr>
+      </w:pPr>
+      <w:r>
+        <w:rPr>
+          <w:rFonts w:ascii="Times New Roman" w:eastAsia="Times New Roman" w:hAnsi="Times New Roman" w:cs="Times New Roman"/>
+          <w:b/>
+          <w:bCs/>
+          <w:sz w:val="36"/>
+          <w:szCs w:val="36"/>
+          <w:lang w:eastAsia="es-ES"/>
+        </w:rPr>
+        <w:t xml:space="preserve">4. </w:t>
+      </w:r>
+      <w:r>
+        <w:rPr>
+          <w:rFonts w:ascii="Times New Roman" w:eastAsia="Times New Roman" w:hAnsi="Times New Roman" w:cs="Times New Roman"/>
+          <w:b/>
+          <w:bCs/>
+          <w:sz w:val="36"/>
+          <w:szCs w:val="36"/>
+          <w:lang w:eastAsia="es-ES"/>
+        </w:rPr>
+        <w:t>Clientes</w:t>
+      </w:r>
+    </w:p>
+    <w:p>
+      <w:pPr>
+        <w:spacing w:before="100" w:beforeAutospacing="1" w:after="100" w:afterAutospacing="1" w:line="240" w:lineRule="auto"/>
+        <w:rPr>
+          <w:rFonts w:ascii="Times New Roman" w:eastAsia="Times New Roman" w:hAnsi="Times New Roman" w:cs="Times New Roman"/>
+          <w:sz w:val="28"/>
+          <w:szCs w:val="28"/>
+          <w:lang w:eastAsia="es-ES"/>
+        </w:rPr>
+      </w:pPr>
+      <w:r>
+        <w:rPr>
+          <w:rFonts w:ascii="Times New Roman" w:eastAsia="Times New Roman" w:hAnsi="Times New Roman" w:cs="Times New Roman"/>
+          <w:sz w:val="28"/>
+          <w:szCs w:val="28"/>
+          <w:lang w:eastAsia="es-ES"/>
+        </w:rPr>
+        <w:t>Gestiona la información de los clientes y sus actividades en la sección de Clientes.</w:t>
+      </w:r>
+    </w:p>
+    <w:p>
+      <w:pPr>
+        <w:numPr>
+          <w:ilvl w:val="0"/>
+          <w:numId w:val="10"/>
+        </w:numPr>
+        <w:spacing w:before="100" w:beforeAutospacing="1" w:after="100" w:afterAutospacing="1" w:line="240" w:lineRule="auto"/>
+        <w:rPr>
+          <w:rFonts w:ascii="Times New Roman" w:eastAsia="Times New Roman" w:hAnsi="Times New Roman" w:cs="Times New Roman"/>
+          <w:sz w:val="28"/>
+          <w:szCs w:val="28"/>
+          <w:lang w:eastAsia="es-ES"/>
+        </w:rPr>
+      </w:pPr>
+      <w:r>
+        <w:rPr>
+          <w:rFonts w:ascii="Times New Roman" w:eastAsia="Times New Roman" w:hAnsi="Times New Roman" w:cs="Times New Roman"/>
+          <w:b/>
+          <w:bCs/>
+          <w:sz w:val="28"/>
+          <w:szCs w:val="28"/>
+          <w:lang w:eastAsia="es-ES"/>
+        </w:rPr>
+        <w:t>Base de Datos de Clientes</w:t>
+      </w:r>
+      <w:r>
+        <w:rPr>
+          <w:rFonts w:ascii="Times New Roman" w:eastAsia="Times New Roman" w:hAnsi="Times New Roman" w:cs="Times New Roman"/>
+          <w:sz w:val="28"/>
+          <w:szCs w:val="28"/>
+          <w:lang w:eastAsia="es-ES"/>
+        </w:rPr>
+        <w:t>: Almacena detalles de clientes, incluyendo nombres, direcciones y datos de contacto.</w:t>
+      </w:r>
+    </w:p>
+    <w:p>
+      <w:pPr>
+        <w:numPr>
+          <w:ilvl w:val="0"/>
+          <w:numId w:val="10"/>
+        </w:numPr>
+        <w:spacing w:before="100" w:beforeAutospacing="1" w:after="100" w:afterAutospacing="1" w:line="240" w:lineRule="auto"/>
+        <w:rPr>
+          <w:rFonts w:ascii="Times New Roman" w:eastAsia="Times New Roman" w:hAnsi="Times New Roman" w:cs="Times New Roman"/>
+          <w:sz w:val="28"/>
+          <w:szCs w:val="28"/>
+          <w:lang w:eastAsia="es-ES"/>
+        </w:rPr>
+      </w:pPr>
+      <w:r>
+        <w:rPr>
+          <w:rFonts w:ascii="Times New Roman" w:eastAsia="Times New Roman" w:hAnsi="Times New Roman" w:cs="Times New Roman"/>
+          <w:b/>
+          <w:bCs/>
+          <w:sz w:val="28"/>
+          <w:szCs w:val="28"/>
+          <w:lang w:eastAsia="es-ES"/>
+        </w:rPr>
+        <w:t>Agregar Cliente</w:t>
+      </w:r>
+      <w:r>
+        <w:rPr>
+          <w:rFonts w:ascii="Times New Roman" w:eastAsia="Times New Roman" w:hAnsi="Times New Roman" w:cs="Times New Roman"/>
+          <w:sz w:val="28"/>
+          <w:szCs w:val="28"/>
+          <w:lang w:eastAsia="es-ES"/>
+        </w:rPr>
+        <w:t>: Registra nuevos clientes en el sistema proporcionando información básica.</w:t>
+      </w:r>
+    </w:p>
+    <w:p>
+      <w:pPr>
+        <w:numPr>
+          <w:ilvl w:val="0"/>
+          <w:numId w:val="10"/>
+        </w:numPr>
+        <w:spacing w:before="100" w:beforeAutospacing="1" w:after="100" w:afterAutospacing="1" w:line="240" w:lineRule="auto"/>
+        <w:rPr>
+          <w:rFonts w:ascii="Times New Roman" w:eastAsia="Times New Roman" w:hAnsi="Times New Roman" w:cs="Times New Roman"/>
+          <w:sz w:val="28"/>
+          <w:szCs w:val="28"/>
+          <w:lang w:eastAsia="es-ES"/>
+        </w:rPr>
+      </w:pPr>
+      <w:r>
+        <w:rPr>
+          <w:rFonts w:ascii="Times New Roman" w:eastAsia="Times New Roman" w:hAnsi="Times New Roman" w:cs="Times New Roman"/>
+          <w:b/>
+          <w:bCs/>
+          <w:sz w:val="28"/>
+          <w:szCs w:val="28"/>
+          <w:lang w:eastAsia="es-ES"/>
+        </w:rPr>
+        <w:t>Editar Cliente</w:t>
+      </w:r>
+      <w:r>
+        <w:rPr>
+          <w:rFonts w:ascii="Times New Roman" w:eastAsia="Times New Roman" w:hAnsi="Times New Roman" w:cs="Times New Roman"/>
+          <w:sz w:val="28"/>
+          <w:szCs w:val="28"/>
+          <w:lang w:eastAsia="es-ES"/>
+        </w:rPr>
+        <w:t>: Actualiza la información de clientes existentes, como direcciones o datos de contacto.</w:t>
+      </w:r>
+    </w:p>
+    <w:p>
+      <w:pPr>
+        <w:numPr>
+          <w:ilvl w:val="0"/>
+          <w:numId w:val="10"/>
+        </w:numPr>
+        <w:spacing w:before="100" w:beforeAutospacing="1" w:after="100" w:afterAutospacing="1" w:line="240" w:lineRule="auto"/>
+        <w:rPr>
+          <w:rFonts w:ascii="Times New Roman" w:eastAsia="Times New Roman" w:hAnsi="Times New Roman" w:cs="Times New Roman"/>
+          <w:sz w:val="28"/>
+          <w:szCs w:val="28"/>
+          <w:lang w:eastAsia="es-ES"/>
+        </w:rPr>
+      </w:pPr>
+      <w:r>
+        <w:rPr>
+          <w:rFonts w:ascii="Times New Roman" w:eastAsia="Times New Roman" w:hAnsi="Times New Roman" w:cs="Times New Roman"/>
+          <w:b/>
+          <w:bCs/>
+          <w:sz w:val="28"/>
+          <w:szCs w:val="28"/>
+          <w:lang w:eastAsia="es-ES"/>
+        </w:rPr>
+        <w:t>Eliminar Cliente</w:t>
+      </w:r>
+      <w:r>
+        <w:rPr>
+          <w:rFonts w:ascii="Times New Roman" w:eastAsia="Times New Roman" w:hAnsi="Times New Roman" w:cs="Times New Roman"/>
+          <w:sz w:val="28"/>
+          <w:szCs w:val="28"/>
+          <w:lang w:eastAsia="es-ES"/>
+        </w:rPr>
+        <w:t>: Elimina clientes de la base de datos si es necesario.</w:t>
+      </w:r>
+    </w:p>
+    <w:p>
+      <w:pPr>
+        <w:spacing w:before="100" w:beforeAutospacing="1" w:after="100" w:afterAutospacing="1" w:line="240" w:lineRule="auto"/>
+        <w:outlineLvl w:val="1"/>
+        <w:rPr>
+          <w:rFonts w:ascii="Times New Roman" w:eastAsia="Times New Roman" w:hAnsi="Times New Roman" w:cs="Times New Roman"/>
+          <w:b/>
+          <w:bCs/>
+          <w:sz w:val="36"/>
+          <w:szCs w:val="36"/>
+          <w:lang w:eastAsia="es-ES"/>
+        </w:rPr>
+      </w:pPr>
+      <w:r>
+        <w:rPr>
+          <w:rFonts w:ascii="Times New Roman" w:eastAsia="Times New Roman" w:hAnsi="Times New Roman" w:cs="Times New Roman"/>
+          <w:b/>
+          <w:bCs/>
+          <w:sz w:val="36"/>
+          <w:szCs w:val="36"/>
+          <w:lang w:eastAsia="es-ES"/>
+        </w:rPr>
+        <w:lastRenderedPageBreak/>
+        <w:t>5. Ventas</w:t>
+      </w:r>
+    </w:p>
+    <w:p>
+      <w:pPr>
+        <w:spacing w:before="100" w:beforeAutospacing="1" w:after="100" w:afterAutospacing="1" w:line="240" w:lineRule="auto"/>
+        <w:rPr>
+          <w:rFonts w:ascii="Times New Roman" w:eastAsia="Times New Roman" w:hAnsi="Times New Roman" w:cs="Times New Roman"/>
+          <w:sz w:val="28"/>
+          <w:szCs w:val="28"/>
+          <w:lang w:eastAsia="es-ES"/>
+        </w:rPr>
+      </w:pPr>
+      <w:r>
+        <w:rPr>
+          <w:rFonts w:ascii="Times New Roman" w:eastAsia="Times New Roman" w:hAnsi="Times New Roman" w:cs="Times New Roman"/>
+          <w:sz w:val="28"/>
+          <w:szCs w:val="28"/>
+          <w:lang w:eastAsia="es-ES"/>
+        </w:rPr>
+        <w:t>Realiza y gestiona transacciones d</w:t>
+      </w:r>
+      <w:r>
+        <w:rPr>
+          <w:rFonts w:ascii="Times New Roman" w:eastAsia="Times New Roman" w:hAnsi="Times New Roman" w:cs="Times New Roman"/>
+          <w:sz w:val="28"/>
+          <w:szCs w:val="28"/>
+          <w:lang w:eastAsia="es-ES"/>
+        </w:rPr>
+        <w:t>e venta en la sección de Ventas.</w:t>
+      </w:r>
+    </w:p>
+    <w:p>
+      <w:pPr>
+        <w:numPr>
+          <w:ilvl w:val="0"/>
+          <w:numId w:val="12"/>
+        </w:numPr>
+        <w:spacing w:before="100" w:beforeAutospacing="1" w:after="100" w:afterAutospacing="1" w:line="240" w:lineRule="auto"/>
+        <w:rPr>
+          <w:rFonts w:ascii="Times New Roman" w:eastAsia="Times New Roman" w:hAnsi="Times New Roman" w:cs="Times New Roman"/>
+          <w:sz w:val="28"/>
+          <w:szCs w:val="28"/>
+          <w:lang w:eastAsia="es-ES"/>
+        </w:rPr>
+      </w:pPr>
+      <w:r>
+        <w:rPr>
+          <w:rFonts w:ascii="Times New Roman" w:eastAsia="Times New Roman" w:hAnsi="Times New Roman" w:cs="Times New Roman"/>
+          <w:b/>
+          <w:bCs/>
+          <w:sz w:val="28"/>
+          <w:szCs w:val="28"/>
+          <w:lang w:eastAsia="es-ES"/>
+        </w:rPr>
+        <w:t>Realizar Venta</w:t>
+      </w:r>
+      <w:r>
+        <w:rPr>
+          <w:rFonts w:ascii="Times New Roman" w:eastAsia="Times New Roman" w:hAnsi="Times New Roman" w:cs="Times New Roman"/>
+          <w:sz w:val="28"/>
+          <w:szCs w:val="28"/>
+          <w:lang w:eastAsia="es-ES"/>
+        </w:rPr>
+        <w:t>: Procesa nuevas ventas</w:t>
+      </w:r>
+      <w:r>
+        <w:rPr>
+          <w:rFonts w:ascii="Times New Roman" w:eastAsia="Times New Roman" w:hAnsi="Times New Roman" w:cs="Times New Roman"/>
+          <w:sz w:val="28"/>
+          <w:szCs w:val="28"/>
+          <w:lang w:eastAsia="es-ES"/>
+        </w:rPr>
+        <w:t xml:space="preserve"> ingresando nombre de</w:t>
+      </w:r>
+      <w:r>
+        <w:rPr>
+          <w:rFonts w:ascii="Times New Roman" w:eastAsia="Times New Roman" w:hAnsi="Times New Roman" w:cs="Times New Roman"/>
+          <w:sz w:val="28"/>
+          <w:szCs w:val="28"/>
+          <w:lang w:eastAsia="es-ES"/>
+        </w:rPr>
+        <w:t xml:space="preserve"> productos, cantidades y clientes.</w:t>
+      </w:r>
+    </w:p>
+    <w:p>
+      <w:pPr>
+        <w:numPr>
+          <w:ilvl w:val="0"/>
+          <w:numId w:val="12"/>
+        </w:numPr>
+        <w:spacing w:before="100" w:beforeAutospacing="1" w:after="100" w:afterAutospacing="1" w:line="240" w:lineRule="auto"/>
+        <w:rPr>
+          <w:rFonts w:ascii="Times New Roman" w:eastAsia="Times New Roman" w:hAnsi="Times New Roman" w:cs="Times New Roman"/>
+          <w:sz w:val="28"/>
+          <w:szCs w:val="28"/>
+          <w:lang w:eastAsia="es-ES"/>
+        </w:rPr>
+      </w:pPr>
+      <w:r>
+        <w:rPr>
+          <w:rFonts w:ascii="Times New Roman" w:eastAsia="Times New Roman" w:hAnsi="Times New Roman" w:cs="Times New Roman"/>
+          <w:b/>
+          <w:bCs/>
+          <w:sz w:val="28"/>
+          <w:szCs w:val="28"/>
+          <w:lang w:eastAsia="es-ES"/>
+        </w:rPr>
+        <w:t>Registro de Ventas</w:t>
+      </w:r>
+      <w:r>
+        <w:rPr>
+          <w:rFonts w:ascii="Times New Roman" w:eastAsia="Times New Roman" w:hAnsi="Times New Roman" w:cs="Times New Roman"/>
+          <w:sz w:val="28"/>
+          <w:szCs w:val="28"/>
+          <w:lang w:eastAsia="es-ES"/>
+        </w:rPr>
+        <w:t>: Registra todas las ventas realizadas, incluyendo detalles de productos, precios y clientes.</w:t>
+      </w:r>
+    </w:p>
+    <w:p>
+      <w:pPr>
+        <w:spacing w:before="100" w:beforeAutospacing="1" w:after="100" w:afterAutospacing="1" w:line="240" w:lineRule="auto"/>
+        <w:rPr>
+          <w:rFonts w:ascii="Times New Roman" w:eastAsia="Times New Roman" w:hAnsi="Times New Roman" w:cs="Times New Roman"/>
+          <w:sz w:val="28"/>
+          <w:szCs w:val="28"/>
+          <w:lang w:eastAsia="es-ES"/>
+        </w:rPr>
+      </w:pPr>
+      <w:r>
+        <w:rPr>
+          <w:rFonts w:ascii="Times New Roman" w:eastAsia="Times New Roman" w:hAnsi="Times New Roman" w:cs="Times New Roman"/>
+          <w:b/>
+          <w:bCs/>
+          <w:sz w:val="36"/>
+          <w:szCs w:val="36"/>
+          <w:lang w:eastAsia="es-ES"/>
+        </w:rPr>
+        <w:t>6. Reportes de Ventas</w:t>
+      </w:r>
+    </w:p>
+    <w:p>
+      <w:pPr>
+        <w:spacing w:before="100" w:beforeAutospacing="1" w:after="100" w:afterAutospacing="1" w:line="240" w:lineRule="auto"/>
+        <w:rPr>
+          <w:rFonts w:ascii="Times New Roman" w:eastAsia="Times New Roman" w:hAnsi="Times New Roman" w:cs="Times New Roman"/>
+          <w:sz w:val="28"/>
+          <w:szCs w:val="28"/>
+          <w:lang w:eastAsia="es-ES"/>
+        </w:rPr>
+      </w:pPr>
+      <w:r>
+        <w:rPr>
+          <w:rFonts w:ascii="Times New Roman" w:eastAsia="Times New Roman" w:hAnsi="Times New Roman" w:cs="Times New Roman"/>
+          <w:sz w:val="28"/>
+          <w:szCs w:val="28"/>
+          <w:lang w:eastAsia="es-ES"/>
+        </w:rPr>
+        <w:t>Genera informes detallados sobre las ventas en la sección de Reportes de Ventas.</w:t>
+      </w:r>
+    </w:p>
+    <w:p>
+      <w:pPr>
+        <w:numPr>
+          <w:ilvl w:val="0"/>
+          <w:numId w:val="13"/>
+        </w:numPr>
+        <w:spacing w:before="100" w:beforeAutospacing="1" w:after="100" w:afterAutospacing="1" w:line="240" w:lineRule="auto"/>
+        <w:rPr>
+          <w:rFonts w:ascii="Times New Roman" w:eastAsia="Times New Roman" w:hAnsi="Times New Roman" w:cs="Times New Roman"/>
+          <w:sz w:val="28"/>
+          <w:szCs w:val="28"/>
+          <w:lang w:eastAsia="es-ES"/>
+        </w:rPr>
+      </w:pPr>
+      <w:r>
+        <w:rPr>
+          <w:rFonts w:ascii="Times New Roman" w:eastAsia="Times New Roman" w:hAnsi="Times New Roman" w:cs="Times New Roman"/>
+          <w:b/>
+          <w:bCs/>
+          <w:sz w:val="28"/>
+          <w:szCs w:val="28"/>
+          <w:lang w:eastAsia="es-ES"/>
+        </w:rPr>
+        <w:t>Reportes de Ventas</w:t>
+      </w:r>
+      <w:r>
+        <w:rPr>
+          <w:rFonts w:ascii="Times New Roman" w:eastAsia="Times New Roman" w:hAnsi="Times New Roman" w:cs="Times New Roman"/>
+          <w:sz w:val="28"/>
+          <w:szCs w:val="28"/>
+          <w:lang w:eastAsia="es-ES"/>
+        </w:rPr>
+        <w:t>: Visualiza informes que muestran datos como ventas diarias, mensuales o anuales, ingresos totales y más.</w:t>
+      </w:r>
+    </w:p>
+    <w:p>
+      <w:pPr>
+        <w:numPr>
+          <w:ilvl w:val="0"/>
+          <w:numId w:val="13"/>
+        </w:numPr>
+        <w:spacing w:before="100" w:beforeAutospacing="1" w:after="100" w:afterAutospacing="1" w:line="240" w:lineRule="auto"/>
+        <w:rPr>
+          <w:rFonts w:ascii="Times New Roman" w:eastAsia="Times New Roman" w:hAnsi="Times New Roman" w:cs="Times New Roman"/>
+          <w:sz w:val="28"/>
+          <w:szCs w:val="28"/>
+          <w:lang w:eastAsia="es-ES"/>
+        </w:rPr>
+      </w:pPr>
+      <w:r>
+        <w:rPr>
+          <w:rFonts w:ascii="Times New Roman" w:eastAsia="Times New Roman" w:hAnsi="Times New Roman" w:cs="Times New Roman"/>
+          <w:b/>
+          <w:bCs/>
+          <w:sz w:val="28"/>
+          <w:szCs w:val="28"/>
+          <w:lang w:eastAsia="es-ES"/>
+        </w:rPr>
+        <w:t>Filtrar Informes</w:t>
+      </w:r>
+      <w:r>
+        <w:rPr>
+          <w:rFonts w:ascii="Times New Roman" w:eastAsia="Times New Roman" w:hAnsi="Times New Roman" w:cs="Times New Roman"/>
+          <w:sz w:val="28"/>
+          <w:szCs w:val="28"/>
+          <w:lang w:eastAsia="es-ES"/>
+        </w:rPr>
+        <w:t>: Personaliza los informes según criterios específicos, como fechas, categorías de productos o clientes.</w:t>
+      </w:r>
+    </w:p>
+    <w:p>
+      <w:pPr>
+        <w:numPr>
+          <w:ilvl w:val="0"/>
+          <w:numId w:val="13"/>
+        </w:numPr>
+        <w:spacing w:before="100" w:beforeAutospacing="1" w:after="100" w:afterAutospacing="1" w:line="240" w:lineRule="auto"/>
+        <w:rPr>
+          <w:rFonts w:ascii="Times New Roman" w:eastAsia="Times New Roman" w:hAnsi="Times New Roman" w:cs="Times New Roman"/>
+          <w:sz w:val="28"/>
+          <w:szCs w:val="28"/>
+          <w:lang w:eastAsia="es-ES"/>
+        </w:rPr>
+      </w:pPr>
+      <w:r>
+        <w:rPr>
+          <w:rFonts w:ascii="Times New Roman" w:eastAsia="Times New Roman" w:hAnsi="Times New Roman" w:cs="Times New Roman"/>
+          <w:b/>
+          <w:bCs/>
+          <w:sz w:val="28"/>
+          <w:szCs w:val="28"/>
+          <w:lang w:eastAsia="es-ES"/>
+        </w:rPr>
+        <w:t>Exportar Informes</w:t>
+      </w:r>
+      <w:r>
+        <w:rPr>
+          <w:rFonts w:ascii="Times New Roman" w:eastAsia="Times New Roman" w:hAnsi="Times New Roman" w:cs="Times New Roman"/>
+          <w:sz w:val="28"/>
+          <w:szCs w:val="28"/>
+          <w:lang w:eastAsia="es-ES"/>
+        </w:rPr>
+        <w:t>: Guarda informes para su posterior análisis o presentación.</w:t>
+      </w:r>
+      <w:bookmarkStart w:id="0" w:name="_GoBack"/>
+      <w:bookmarkEnd w:id="0"/>
+    </w:p>
+    <w:p>
+      <w:pPr>
+        <w:spacing w:before="100" w:beforeAutospacing="1" w:after="100" w:afterAutospacing="1" w:line="240" w:lineRule="auto"/>
+        <w:outlineLvl w:val="1"/>
+        <w:rPr>
+          <w:rFonts w:ascii="Times New Roman" w:eastAsia="Times New Roman" w:hAnsi="Times New Roman" w:cs="Times New Roman"/>
+          <w:b/>
+          <w:bCs/>
+          <w:sz w:val="36"/>
+          <w:szCs w:val="36"/>
+          <w:lang w:eastAsia="es-ES"/>
+        </w:rPr>
+      </w:pPr>
+      <w:r>
+        <w:rPr>
+          <w:rFonts w:ascii="Times New Roman" w:eastAsia="Times New Roman" w:hAnsi="Times New Roman" w:cs="Times New Roman"/>
+          <w:b/>
+          <w:bCs/>
+          <w:sz w:val="36"/>
+          <w:szCs w:val="36"/>
+          <w:lang w:eastAsia="es-ES"/>
+        </w:rPr>
+        <w:t>7. Proveedores</w:t>
+      </w:r>
+    </w:p>
+    <w:p>
+      <w:pPr>
+        <w:spacing w:before="100" w:beforeAutospacing="1" w:after="100" w:afterAutospacing="1" w:line="240" w:lineRule="auto"/>
+        <w:rPr>
+          <w:rFonts w:ascii="Times New Roman" w:eastAsia="Times New Roman" w:hAnsi="Times New Roman" w:cs="Times New Roman"/>
+          <w:sz w:val="28"/>
+          <w:szCs w:val="28"/>
+          <w:lang w:eastAsia="es-ES"/>
+        </w:rPr>
+      </w:pPr>
+      <w:r>
+        <w:rPr>
+          <w:rFonts w:ascii="Times New Roman" w:eastAsia="Times New Roman" w:hAnsi="Times New Roman" w:cs="Times New Roman"/>
+          <w:sz w:val="28"/>
+          <w:szCs w:val="28"/>
+          <w:lang w:eastAsia="es-ES"/>
+        </w:rPr>
+        <w:t>Administra la información de los proveedores de productos en la sección de Proveedores.</w:t>
+      </w:r>
+    </w:p>
+    <w:p>
+      <w:pPr>
+        <w:numPr>
+          <w:ilvl w:val="0"/>
+          <w:numId w:val="14"/>
+        </w:numPr>
+        <w:spacing w:before="100" w:beforeAutospacing="1" w:after="100" w:afterAutospacing="1" w:line="240" w:lineRule="auto"/>
+        <w:rPr>
+          <w:rFonts w:ascii="Times New Roman" w:eastAsia="Times New Roman" w:hAnsi="Times New Roman" w:cs="Times New Roman"/>
+          <w:sz w:val="28"/>
+          <w:szCs w:val="28"/>
+          <w:lang w:eastAsia="es-ES"/>
+        </w:rPr>
+      </w:pPr>
+      <w:r>
+        <w:rPr>
+          <w:rFonts w:ascii="Times New Roman" w:eastAsia="Times New Roman" w:hAnsi="Times New Roman" w:cs="Times New Roman"/>
+          <w:b/>
+          <w:bCs/>
+          <w:sz w:val="28"/>
+          <w:szCs w:val="28"/>
+          <w:lang w:eastAsia="es-ES"/>
+        </w:rPr>
+        <w:t>Lista de Proveedores</w:t>
+      </w:r>
+      <w:r>
+        <w:rPr>
+          <w:rFonts w:ascii="Times New Roman" w:eastAsia="Times New Roman" w:hAnsi="Times New Roman" w:cs="Times New Roman"/>
+          <w:sz w:val="28"/>
+          <w:szCs w:val="28"/>
+          <w:lang w:eastAsia="es-ES"/>
+        </w:rPr>
+        <w:t>: Muestra detalles de proveedores, incluyendo nombres, direcciones y datos de contacto.</w:t>
+      </w:r>
+    </w:p>
+    <w:p>
+      <w:pPr>
+        <w:numPr>
+          <w:ilvl w:val="0"/>
+          <w:numId w:val="14"/>
+        </w:numPr>
+        <w:spacing w:before="100" w:beforeAutospacing="1" w:after="100" w:afterAutospacing="1" w:line="240" w:lineRule="auto"/>
+        <w:rPr>
+          <w:rFonts w:ascii="Times New Roman" w:eastAsia="Times New Roman" w:hAnsi="Times New Roman" w:cs="Times New Roman"/>
+          <w:sz w:val="28"/>
+          <w:szCs w:val="28"/>
+          <w:lang w:eastAsia="es-ES"/>
+        </w:rPr>
+      </w:pPr>
+      <w:r>
+        <w:rPr>
+          <w:rFonts w:ascii="Times New Roman" w:eastAsia="Times New Roman" w:hAnsi="Times New Roman" w:cs="Times New Roman"/>
+          <w:b/>
+          <w:bCs/>
+          <w:sz w:val="28"/>
+          <w:szCs w:val="28"/>
+          <w:lang w:eastAsia="es-ES"/>
+        </w:rPr>
+        <w:t>Agregar Proveedor</w:t>
+      </w:r>
+      <w:r>
+        <w:rPr>
+          <w:rFonts w:ascii="Times New Roman" w:eastAsia="Times New Roman" w:hAnsi="Times New Roman" w:cs="Times New Roman"/>
+          <w:sz w:val="28"/>
+          <w:szCs w:val="28"/>
+          <w:lang w:eastAsia="es-ES"/>
+        </w:rPr>
+        <w:t>: Registra nuevos proveedores en el sistema proporcionando información básica.</w:t>
+      </w:r>
+    </w:p>
+    <w:p>
+      <w:pPr>
+        <w:numPr>
+          <w:ilvl w:val="0"/>
+          <w:numId w:val="14"/>
+        </w:numPr>
+        <w:spacing w:before="100" w:beforeAutospacing="1" w:after="100" w:afterAutospacing="1" w:line="240" w:lineRule="auto"/>
+        <w:rPr>
+          <w:rFonts w:ascii="Times New Roman" w:eastAsia="Times New Roman" w:hAnsi="Times New Roman" w:cs="Times New Roman"/>
+          <w:sz w:val="28"/>
+          <w:szCs w:val="28"/>
+          <w:lang w:eastAsia="es-ES"/>
+        </w:rPr>
+      </w:pPr>
+      <w:r>
+        <w:rPr>
+          <w:rFonts w:ascii="Times New Roman" w:eastAsia="Times New Roman" w:hAnsi="Times New Roman" w:cs="Times New Roman"/>
+          <w:b/>
+          <w:bCs/>
+          <w:sz w:val="28"/>
+          <w:szCs w:val="28"/>
+          <w:lang w:eastAsia="es-ES"/>
+        </w:rPr>
+        <w:t>Editar Proveedor</w:t>
+      </w:r>
+      <w:r>
+        <w:rPr>
+          <w:rFonts w:ascii="Times New Roman" w:eastAsia="Times New Roman" w:hAnsi="Times New Roman" w:cs="Times New Roman"/>
+          <w:sz w:val="28"/>
+          <w:szCs w:val="28"/>
+          <w:lang w:eastAsia="es-ES"/>
+        </w:rPr>
+        <w:t>: Actualiza la información de proveedores existentes, como direcciones o datos de contacto.</w:t>
+      </w:r>
+    </w:p>
+    <w:p>
+      <w:pPr>
+        <w:numPr>
+          <w:ilvl w:val="0"/>
+          <w:numId w:val="14"/>
+        </w:numPr>
+        <w:spacing w:before="100" w:beforeAutospacing="1" w:after="100" w:afterAutospacing="1" w:line="240" w:lineRule="auto"/>
+        <w:rPr>
+          <w:rFonts w:ascii="Times New Roman" w:eastAsia="Times New Roman" w:hAnsi="Times New Roman" w:cs="Times New Roman"/>
+          <w:sz w:val="28"/>
+          <w:szCs w:val="28"/>
+          <w:lang w:eastAsia="es-ES"/>
+        </w:rPr>
+      </w:pPr>
+      <w:r>
+        <w:rPr>
+          <w:rFonts w:ascii="Times New Roman" w:eastAsia="Times New Roman" w:hAnsi="Times New Roman" w:cs="Times New Roman"/>
+          <w:b/>
+          <w:bCs/>
+          <w:sz w:val="28"/>
+          <w:szCs w:val="28"/>
+          <w:lang w:eastAsia="es-ES"/>
+        </w:rPr>
+        <w:t>Eliminar Proveedor</w:t>
+      </w:r>
+      <w:r>
+        <w:rPr>
+          <w:rFonts w:ascii="Times New Roman" w:eastAsia="Times New Roman" w:hAnsi="Times New Roman" w:cs="Times New Roman"/>
+          <w:sz w:val="28"/>
+          <w:szCs w:val="28"/>
+          <w:lang w:eastAsia="es-ES"/>
+        </w:rPr>
+        <w:t>: Elimina proveedores de la base de datos si es necesario.</w:t>
+      </w:r>
+    </w:p>
+    <w:p>
+      <w:pPr>
+        <w:spacing w:before="100" w:beforeAutospacing="1" w:after="100" w:afterAutospacing="1" w:line="240" w:lineRule="auto"/>
+        <w:outlineLvl w:val="1"/>
+        <w:rPr>
+          <w:rFonts w:ascii="Times New Roman" w:eastAsia="Times New Roman" w:hAnsi="Times New Roman" w:cs="Times New Roman"/>
+          <w:b/>
+          <w:bCs/>
+          <w:sz w:val="36"/>
+          <w:szCs w:val="36"/>
+          <w:lang w:eastAsia="es-ES"/>
+        </w:rPr>
+      </w:pPr>
+      <w:r>
+        <w:rPr>
+          <w:rFonts w:ascii="Times New Roman" w:eastAsia="Times New Roman" w:hAnsi="Times New Roman" w:cs="Times New Roman"/>
+          <w:b/>
+          <w:bCs/>
+          <w:sz w:val="36"/>
+          <w:szCs w:val="36"/>
+          <w:lang w:eastAsia="es-ES"/>
+        </w:rPr>
+        <w:t>8. Pedidos</w:t>
+      </w:r>
+    </w:p>
+    <w:p>
+      <w:pPr>
+        <w:spacing w:before="100" w:beforeAutospacing="1" w:after="100" w:afterAutospacing="1" w:line="240" w:lineRule="auto"/>
+        <w:rPr>
+          <w:rFonts w:ascii="Times New Roman" w:eastAsia="Times New Roman" w:hAnsi="Times New Roman" w:cs="Times New Roman"/>
+          <w:sz w:val="28"/>
+          <w:szCs w:val="28"/>
+          <w:lang w:eastAsia="es-ES"/>
+        </w:rPr>
+      </w:pPr>
+      <w:r>
+        <w:rPr>
+          <w:rFonts w:ascii="Times New Roman" w:eastAsia="Times New Roman" w:hAnsi="Times New Roman" w:cs="Times New Roman"/>
+          <w:sz w:val="28"/>
+          <w:szCs w:val="28"/>
+          <w:lang w:eastAsia="es-ES"/>
+        </w:rPr>
+        <w:t>Gestiona los pedidos de productos en la sección de Pedidos.</w:t>
+      </w:r>
+    </w:p>
+    <w:p>
+      <w:pPr>
+        <w:numPr>
+          <w:ilvl w:val="0"/>
+          <w:numId w:val="15"/>
+        </w:numPr>
+        <w:spacing w:before="100" w:beforeAutospacing="1" w:after="100" w:afterAutospacing="1" w:line="240" w:lineRule="auto"/>
+        <w:rPr>
+          <w:rFonts w:ascii="Times New Roman" w:eastAsia="Times New Roman" w:hAnsi="Times New Roman" w:cs="Times New Roman"/>
+          <w:sz w:val="28"/>
+          <w:szCs w:val="28"/>
+          <w:lang w:eastAsia="es-ES"/>
+        </w:rPr>
+      </w:pPr>
+      <w:r>
+        <w:rPr>
+          <w:rFonts w:ascii="Times New Roman" w:eastAsia="Times New Roman" w:hAnsi="Times New Roman" w:cs="Times New Roman"/>
+          <w:b/>
+          <w:bCs/>
+          <w:sz w:val="28"/>
+          <w:szCs w:val="28"/>
+          <w:lang w:eastAsia="es-ES"/>
+        </w:rPr>
+        <w:t>Lista de Pedidos</w:t>
+      </w:r>
+      <w:r>
+        <w:rPr>
+          <w:rFonts w:ascii="Times New Roman" w:eastAsia="Times New Roman" w:hAnsi="Times New Roman" w:cs="Times New Roman"/>
+          <w:sz w:val="28"/>
+          <w:szCs w:val="28"/>
+          <w:lang w:eastAsia="es-ES"/>
+        </w:rPr>
+        <w:t>: Visualiza todos los pedidos realizados por clientes, incluyendo detalles de productos y fechas de entrega.</w:t>
+      </w:r>
+    </w:p>
+    <w:p>
+      <w:pPr>
+        <w:numPr>
+          <w:ilvl w:val="0"/>
+          <w:numId w:val="15"/>
+        </w:numPr>
+        <w:spacing w:before="100" w:beforeAutospacing="1" w:after="100" w:afterAutospacing="1" w:line="240" w:lineRule="auto"/>
+        <w:rPr>
+          <w:rFonts w:ascii="Times New Roman" w:eastAsia="Times New Roman" w:hAnsi="Times New Roman" w:cs="Times New Roman"/>
+          <w:sz w:val="28"/>
+          <w:szCs w:val="28"/>
+          <w:lang w:eastAsia="es-ES"/>
+        </w:rPr>
+      </w:pPr>
+      <w:r>
+        <w:rPr>
+          <w:rFonts w:ascii="Times New Roman" w:eastAsia="Times New Roman" w:hAnsi="Times New Roman" w:cs="Times New Roman"/>
+          <w:b/>
+          <w:bCs/>
+          <w:sz w:val="28"/>
+          <w:szCs w:val="28"/>
+          <w:lang w:eastAsia="es-ES"/>
+        </w:rPr>
+        <w:t>Crear Pedido</w:t>
+      </w:r>
+      <w:r>
+        <w:rPr>
+          <w:rFonts w:ascii="Times New Roman" w:eastAsia="Times New Roman" w:hAnsi="Times New Roman" w:cs="Times New Roman"/>
+          <w:sz w:val="28"/>
+          <w:szCs w:val="28"/>
+          <w:lang w:eastAsia="es-ES"/>
+        </w:rPr>
+        <w:t>: Procesa nuevos pedidos seleccionando productos, cantidades y clientes.</w:t>
+      </w:r>
+    </w:p>
+    <w:p>
+      <w:pPr>
+        <w:numPr>
+          <w:ilvl w:val="0"/>
+          <w:numId w:val="15"/>
+        </w:numPr>
+        <w:spacing w:before="100" w:beforeAutospacing="1" w:after="100" w:afterAutospacing="1" w:line="240" w:lineRule="auto"/>
+        <w:rPr>
+          <w:rFonts w:ascii="Times New Roman" w:eastAsia="Times New Roman" w:hAnsi="Times New Roman" w:cs="Times New Roman"/>
+          <w:sz w:val="28"/>
+          <w:szCs w:val="28"/>
+          <w:lang w:eastAsia="es-ES"/>
+        </w:rPr>
+      </w:pPr>
+      <w:r>
+        <w:rPr>
+          <w:rFonts w:ascii="Times New Roman" w:eastAsia="Times New Roman" w:hAnsi="Times New Roman" w:cs="Times New Roman"/>
+          <w:b/>
+          <w:bCs/>
+          <w:sz w:val="28"/>
+          <w:szCs w:val="28"/>
+          <w:lang w:eastAsia="es-ES"/>
+        </w:rPr>
+        <w:t>Actualizar Estado</w:t>
+      </w:r>
+      <w:r>
+        <w:rPr>
+          <w:rFonts w:ascii="Times New Roman" w:eastAsia="Times New Roman" w:hAnsi="Times New Roman" w:cs="Times New Roman"/>
+          <w:sz w:val="28"/>
+          <w:szCs w:val="28"/>
+          <w:lang w:eastAsia="es-ES"/>
+        </w:rPr>
+        <w:t>: Actualiza el estado de los pedidos, como "En espera", "En proceso" o "Entregado".</w:t>
+      </w:r>
+    </w:p>
+    <w:p>
+      <w:pPr>
+        <w:numPr>
+          <w:ilvl w:val="0"/>
+          <w:numId w:val="15"/>
+        </w:numPr>
+        <w:spacing w:before="100" w:beforeAutospacing="1" w:after="100" w:afterAutospacing="1" w:line="240" w:lineRule="auto"/>
+        <w:rPr>
+          <w:rFonts w:ascii="Times New Roman" w:eastAsia="Times New Roman" w:hAnsi="Times New Roman" w:cs="Times New Roman"/>
+          <w:sz w:val="28"/>
+          <w:szCs w:val="28"/>
+          <w:lang w:eastAsia="es-ES"/>
+        </w:rPr>
+      </w:pPr>
+      <w:r>
+        <w:rPr>
+          <w:rFonts w:ascii="Times New Roman" w:eastAsia="Times New Roman" w:hAnsi="Times New Roman" w:cs="Times New Roman"/>
+          <w:b/>
+          <w:bCs/>
+          <w:sz w:val="28"/>
+          <w:szCs w:val="28"/>
+          <w:lang w:eastAsia="es-ES"/>
+        </w:rPr>
+        <w:t>Cancelar Pedido</w:t>
+      </w:r>
+      <w:r>
+        <w:rPr>
+          <w:rFonts w:ascii="Times New Roman" w:eastAsia="Times New Roman" w:hAnsi="Times New Roman" w:cs="Times New Roman"/>
+          <w:sz w:val="28"/>
+          <w:szCs w:val="28"/>
+          <w:lang w:eastAsia="es-ES"/>
+        </w:rPr>
+        <w:t>: Anula pedidos registrados en caso de cambios de último minuto o cancelaciones.</w:t>
+      </w:r>
+    </w:p>
+    <w:p>
+      <w:pPr>
+        <w:spacing w:before="100" w:beforeAutospacing="1" w:after="100" w:afterAutospacing="1" w:line="240" w:lineRule="auto"/>
+        <w:rPr>
+          <w:rFonts w:ascii="Times New Roman" w:eastAsia="Times New Roman" w:hAnsi="Times New Roman" w:cs="Times New Roman"/>
+          <w:sz w:val="28"/>
+          <w:szCs w:val="28"/>
+          <w:lang w:eastAsia="es-ES"/>
+        </w:rPr>
+      </w:pPr>
+      <w:r>
+        <w:rPr>
+          <w:rFonts w:ascii="Times New Roman" w:eastAsia="Times New Roman" w:hAnsi="Times New Roman" w:cs="Times New Roman"/>
+          <w:sz w:val="28"/>
+          <w:szCs w:val="28"/>
+          <w:lang w:eastAsia="es-ES"/>
+        </w:rPr>
+        <w:t>¡Y eso es todo! Esperamos que este manual te haya sido útil para familiarizarte con nuestro Sistema de Autoservicio. Si tienes alguna pregunta adicional, no dudes en contactarnos.</w:t>
+      </w:r>
+    </w:p>
+    <w:p>
+      <w:pPr>
+        <w:spacing w:before="100" w:beforeAutospacing="1" w:after="100" w:afterAutospacing="1" w:line="240" w:lineRule="auto"/>
+        <w:rPr>
+          <w:rFonts w:ascii="Times New Roman" w:eastAsia="Times New Roman" w:hAnsi="Times New Roman" w:cs="Times New Roman"/>
+          <w:sz w:val="28"/>
+          <w:szCs w:val="28"/>
+          <w:lang w:eastAsia="es-ES"/>
+        </w:rPr>
+      </w:pPr>
+      <w:r>
+        <w:rPr>
+          <w:rFonts w:ascii="Times New Roman" w:eastAsia="Times New Roman" w:hAnsi="Times New Roman" w:cs="Times New Roman"/>
+          <w:sz w:val="28"/>
+          <w:szCs w:val="28"/>
+          <w:lang w:eastAsia="es-ES"/>
+        </w:rPr>
+        <w:t>¡Gracias por elegirnos!</w:t>
+      </w:r>
     </w:p>
     <w:p>
       <w:pPr>
@@ -7682,7 +9291,7 @@
         <w:noProof/>
         <w:color w:val="5B9BD5" w:themeColor="accent1"/>
       </w:rPr>
-      <w:t>3</w:t>
+      <w:t>18</w:t>
     </w:r>
     <w:r>
       <w:rPr>
@@ -7882,6 +9491,155 @@
 <file path=word/numbering.xml><?xml version="1.0" encoding="utf-8"?>
 <w:numbering xmlns:wpc="http://schemas.microsoft.com/office/word/2010/wordprocessingCanvas" xmlns:cx="http://schemas.microsoft.com/office/drawing/2014/chartex" xmlns:mc="http://schemas.openxmlformats.org/markup-compatibility/2006" xmlns:o="urn:schemas-microsoft-com:office:office" xmlns:r="http://schemas.openxmlformats.org/officeDocument/2006/relationships" xmlns:m="http://schemas.openxmlformats.org/officeDocument/2006/math" xmlns:v="urn:schemas-microsoft-com:vml" xmlns:wp14="http://schemas.microsoft.com/office/word/2010/wordprocessingDrawing" xmlns:wp="http://schemas.openxmlformats.org/drawingml/2006/wordprocessingDrawing" xmlns:w10="urn:schemas-microsoft-com:office:word" xmlns:w="http://schemas.openxmlformats.org/wordprocessingml/2006/main" xmlns:w14="http://schemas.microsoft.com/office/word/2010/wordml" xmlns:w15="http://schemas.microsoft.com/office/word/2012/wordml" xmlns:w16se="http://schemas.microsoft.com/office/word/2015/wordml/symex" xmlns:wpg="http://schemas.microsoft.com/office/word/2010/wordprocessingGroup" xmlns:wpi="http://schemas.microsoft.com/office/word/2010/wordprocessingInk" xmlns:wne="http://schemas.microsoft.com/office/word/2006/wordml" xmlns:wps="http://schemas.microsoft.com/office/word/2010/wordprocessingShape" mc:Ignorable="w14 w15 w16se wp14">
   <w:abstractNum w:abstractNumId="0" w15:restartNumberingAfterBreak="0">
+    <w:nsid w:val="0A3B2865"/>
+    <w:multiLevelType w:val="multilevel"/>
+    <w:tmpl w:val="C3ECE348"/>
+    <w:lvl w:ilvl="0">
+      <w:start w:val="1"/>
+      <w:numFmt w:val="bullet"/>
+      <w:lvlText w:val=""/>
+      <w:lvlJc w:val="left"/>
+      <w:pPr>
+        <w:tabs>
+          <w:tab w:val="num" w:pos="720"/>
+        </w:tabs>
+        <w:ind w:left="720" w:hanging="360"/>
+      </w:pPr>
+      <w:rPr>
+        <w:rFonts w:ascii="Symbol" w:hAnsi="Symbol" w:hint="default"/>
+        <w:sz w:val="20"/>
+      </w:rPr>
+    </w:lvl>
+    <w:lvl w:ilvl="1" w:tentative="1">
+      <w:start w:val="1"/>
+      <w:numFmt w:val="bullet"/>
+      <w:lvlText w:val="o"/>
+      <w:lvlJc w:val="left"/>
+      <w:pPr>
+        <w:tabs>
+          <w:tab w:val="num" w:pos="1440"/>
+        </w:tabs>
+        <w:ind w:left="1440" w:hanging="360"/>
+      </w:pPr>
+      <w:rPr>
+        <w:rFonts w:ascii="Courier New" w:hAnsi="Courier New" w:hint="default"/>
+        <w:sz w:val="20"/>
+      </w:rPr>
+    </w:lvl>
+    <w:lvl w:ilvl="2" w:tentative="1">
+      <w:start w:val="1"/>
+      <w:numFmt w:val="bullet"/>
+      <w:lvlText w:val=""/>
+      <w:lvlJc w:val="left"/>
+      <w:pPr>
+        <w:tabs>
+          <w:tab w:val="num" w:pos="2160"/>
+        </w:tabs>
+        <w:ind w:left="2160" w:hanging="360"/>
+      </w:pPr>
+      <w:rPr>
+        <w:rFonts w:ascii="Wingdings" w:hAnsi="Wingdings" w:hint="default"/>
+        <w:sz w:val="20"/>
+      </w:rPr>
+    </w:lvl>
+    <w:lvl w:ilvl="3" w:tentative="1">
+      <w:start w:val="1"/>
+      <w:numFmt w:val="bullet"/>
+      <w:lvlText w:val=""/>
+      <w:lvlJc w:val="left"/>
+      <w:pPr>
+        <w:tabs>
+          <w:tab w:val="num" w:pos="2880"/>
+        </w:tabs>
+        <w:ind w:left="2880" w:hanging="360"/>
+      </w:pPr>
+      <w:rPr>
+        <w:rFonts w:ascii="Wingdings" w:hAnsi="Wingdings" w:hint="default"/>
+        <w:sz w:val="20"/>
+      </w:rPr>
+    </w:lvl>
+    <w:lvl w:ilvl="4" w:tentative="1">
+      <w:start w:val="1"/>
+      <w:numFmt w:val="bullet"/>
+      <w:lvlText w:val=""/>
+      <w:lvlJc w:val="left"/>
+      <w:pPr>
+        <w:tabs>
+          <w:tab w:val="num" w:pos="3600"/>
+        </w:tabs>
+        <w:ind w:left="3600" w:hanging="360"/>
+      </w:pPr>
+      <w:rPr>
+        <w:rFonts w:ascii="Wingdings" w:hAnsi="Wingdings" w:hint="default"/>
+        <w:sz w:val="20"/>
+      </w:rPr>
+    </w:lvl>
+    <w:lvl w:ilvl="5" w:tentative="1">
+      <w:start w:val="1"/>
+      <w:numFmt w:val="bullet"/>
+      <w:lvlText w:val=""/>
+      <w:lvlJc w:val="left"/>
+      <w:pPr>
+        <w:tabs>
+          <w:tab w:val="num" w:pos="4320"/>
+        </w:tabs>
+        <w:ind w:left="4320" w:hanging="360"/>
+      </w:pPr>
+      <w:rPr>
+        <w:rFonts w:ascii="Wingdings" w:hAnsi="Wingdings" w:hint="default"/>
+        <w:sz w:val="20"/>
+      </w:rPr>
+    </w:lvl>
+    <w:lvl w:ilvl="6" w:tentative="1">
+      <w:start w:val="1"/>
+      <w:numFmt w:val="bullet"/>
+      <w:lvlText w:val=""/>
+      <w:lvlJc w:val="left"/>
+      <w:pPr>
+        <w:tabs>
+          <w:tab w:val="num" w:pos="5040"/>
+        </w:tabs>
+        <w:ind w:left="5040" w:hanging="360"/>
+      </w:pPr>
+      <w:rPr>
+        <w:rFonts w:ascii="Wingdings" w:hAnsi="Wingdings" w:hint="default"/>
+        <w:sz w:val="20"/>
+      </w:rPr>
+    </w:lvl>
+    <w:lvl w:ilvl="7" w:tentative="1">
+      <w:start w:val="1"/>
+      <w:numFmt w:val="bullet"/>
+      <w:lvlText w:val=""/>
+      <w:lvlJc w:val="left"/>
+      <w:pPr>
+        <w:tabs>
+          <w:tab w:val="num" w:pos="5760"/>
+        </w:tabs>
+        <w:ind w:left="5760" w:hanging="360"/>
+      </w:pPr>
+      <w:rPr>
+        <w:rFonts w:ascii="Wingdings" w:hAnsi="Wingdings" w:hint="default"/>
+        <w:sz w:val="20"/>
+      </w:rPr>
+    </w:lvl>
+    <w:lvl w:ilvl="8" w:tentative="1">
+      <w:start w:val="1"/>
+      <w:numFmt w:val="bullet"/>
+      <w:lvlText w:val=""/>
+      <w:lvlJc w:val="left"/>
+      <w:pPr>
+        <w:tabs>
+          <w:tab w:val="num" w:pos="6480"/>
+        </w:tabs>
+        <w:ind w:left="6480" w:hanging="360"/>
+      </w:pPr>
+      <w:rPr>
+        <w:rFonts w:ascii="Wingdings" w:hAnsi="Wingdings" w:hint="default"/>
+        <w:sz w:val="20"/>
+      </w:rPr>
+    </w:lvl>
+  </w:abstractNum>
+  <w:abstractNum w:abstractNumId="1" w15:restartNumberingAfterBreak="0">
     <w:nsid w:val="0DA05A0F"/>
     <w:multiLevelType w:val="hybridMultilevel"/>
     <w:tmpl w:val="CEE6CCD6"/>
@@ -7994,7 +9752,305 @@
       </w:rPr>
     </w:lvl>
   </w:abstractNum>
-  <w:abstractNum w:abstractNumId="1" w15:restartNumberingAfterBreak="0">
+  <w:abstractNum w:abstractNumId="2" w15:restartNumberingAfterBreak="0">
+    <w:nsid w:val="314C7E12"/>
+    <w:multiLevelType w:val="multilevel"/>
+    <w:tmpl w:val="BA16845E"/>
+    <w:lvl w:ilvl="0">
+      <w:start w:val="1"/>
+      <w:numFmt w:val="bullet"/>
+      <w:lvlText w:val=""/>
+      <w:lvlJc w:val="left"/>
+      <w:pPr>
+        <w:tabs>
+          <w:tab w:val="num" w:pos="720"/>
+        </w:tabs>
+        <w:ind w:left="720" w:hanging="360"/>
+      </w:pPr>
+      <w:rPr>
+        <w:rFonts w:ascii="Symbol" w:hAnsi="Symbol" w:hint="default"/>
+        <w:sz w:val="20"/>
+      </w:rPr>
+    </w:lvl>
+    <w:lvl w:ilvl="1" w:tentative="1">
+      <w:start w:val="1"/>
+      <w:numFmt w:val="bullet"/>
+      <w:lvlText w:val="o"/>
+      <w:lvlJc w:val="left"/>
+      <w:pPr>
+        <w:tabs>
+          <w:tab w:val="num" w:pos="1440"/>
+        </w:tabs>
+        <w:ind w:left="1440" w:hanging="360"/>
+      </w:pPr>
+      <w:rPr>
+        <w:rFonts w:ascii="Courier New" w:hAnsi="Courier New" w:hint="default"/>
+        <w:sz w:val="20"/>
+      </w:rPr>
+    </w:lvl>
+    <w:lvl w:ilvl="2" w:tentative="1">
+      <w:start w:val="1"/>
+      <w:numFmt w:val="bullet"/>
+      <w:lvlText w:val=""/>
+      <w:lvlJc w:val="left"/>
+      <w:pPr>
+        <w:tabs>
+          <w:tab w:val="num" w:pos="2160"/>
+        </w:tabs>
+        <w:ind w:left="2160" w:hanging="360"/>
+      </w:pPr>
+      <w:rPr>
+        <w:rFonts w:ascii="Wingdings" w:hAnsi="Wingdings" w:hint="default"/>
+        <w:sz w:val="20"/>
+      </w:rPr>
+    </w:lvl>
+    <w:lvl w:ilvl="3" w:tentative="1">
+      <w:start w:val="1"/>
+      <w:numFmt w:val="bullet"/>
+      <w:lvlText w:val=""/>
+      <w:lvlJc w:val="left"/>
+      <w:pPr>
+        <w:tabs>
+          <w:tab w:val="num" w:pos="2880"/>
+        </w:tabs>
+        <w:ind w:left="2880" w:hanging="360"/>
+      </w:pPr>
+      <w:rPr>
+        <w:rFonts w:ascii="Wingdings" w:hAnsi="Wingdings" w:hint="default"/>
+        <w:sz w:val="20"/>
+      </w:rPr>
+    </w:lvl>
+    <w:lvl w:ilvl="4" w:tentative="1">
+      <w:start w:val="1"/>
+      <w:numFmt w:val="bullet"/>
+      <w:lvlText w:val=""/>
+      <w:lvlJc w:val="left"/>
+      <w:pPr>
+        <w:tabs>
+          <w:tab w:val="num" w:pos="3600"/>
+        </w:tabs>
+        <w:ind w:left="3600" w:hanging="360"/>
+      </w:pPr>
+      <w:rPr>
+        <w:rFonts w:ascii="Wingdings" w:hAnsi="Wingdings" w:hint="default"/>
+        <w:sz w:val="20"/>
+      </w:rPr>
+    </w:lvl>
+    <w:lvl w:ilvl="5" w:tentative="1">
+      <w:start w:val="1"/>
+      <w:numFmt w:val="bullet"/>
+      <w:lvlText w:val=""/>
+      <w:lvlJc w:val="left"/>
+      <w:pPr>
+        <w:tabs>
+          <w:tab w:val="num" w:pos="4320"/>
+        </w:tabs>
+        <w:ind w:left="4320" w:hanging="360"/>
+      </w:pPr>
+      <w:rPr>
+        <w:rFonts w:ascii="Wingdings" w:hAnsi="Wingdings" w:hint="default"/>
+        <w:sz w:val="20"/>
+      </w:rPr>
+    </w:lvl>
+    <w:lvl w:ilvl="6" w:tentative="1">
+      <w:start w:val="1"/>
+      <w:numFmt w:val="bullet"/>
+      <w:lvlText w:val=""/>
+      <w:lvlJc w:val="left"/>
+      <w:pPr>
+        <w:tabs>
+          <w:tab w:val="num" w:pos="5040"/>
+        </w:tabs>
+        <w:ind w:left="5040" w:hanging="360"/>
+      </w:pPr>
+      <w:rPr>
+        <w:rFonts w:ascii="Wingdings" w:hAnsi="Wingdings" w:hint="default"/>
+        <w:sz w:val="20"/>
+      </w:rPr>
+    </w:lvl>
+    <w:lvl w:ilvl="7" w:tentative="1">
+      <w:start w:val="1"/>
+      <w:numFmt w:val="bullet"/>
+      <w:lvlText w:val=""/>
+      <w:lvlJc w:val="left"/>
+      <w:pPr>
+        <w:tabs>
+          <w:tab w:val="num" w:pos="5760"/>
+        </w:tabs>
+        <w:ind w:left="5760" w:hanging="360"/>
+      </w:pPr>
+      <w:rPr>
+        <w:rFonts w:ascii="Wingdings" w:hAnsi="Wingdings" w:hint="default"/>
+        <w:sz w:val="20"/>
+      </w:rPr>
+    </w:lvl>
+    <w:lvl w:ilvl="8" w:tentative="1">
+      <w:start w:val="1"/>
+      <w:numFmt w:val="bullet"/>
+      <w:lvlText w:val=""/>
+      <w:lvlJc w:val="left"/>
+      <w:pPr>
+        <w:tabs>
+          <w:tab w:val="num" w:pos="6480"/>
+        </w:tabs>
+        <w:ind w:left="6480" w:hanging="360"/>
+      </w:pPr>
+      <w:rPr>
+        <w:rFonts w:ascii="Wingdings" w:hAnsi="Wingdings" w:hint="default"/>
+        <w:sz w:val="20"/>
+      </w:rPr>
+    </w:lvl>
+  </w:abstractNum>
+  <w:abstractNum w:abstractNumId="3" w15:restartNumberingAfterBreak="0">
+    <w:nsid w:val="3BCD62B4"/>
+    <w:multiLevelType w:val="multilevel"/>
+    <w:tmpl w:val="9F1A2194"/>
+    <w:lvl w:ilvl="0">
+      <w:start w:val="1"/>
+      <w:numFmt w:val="bullet"/>
+      <w:lvlText w:val=""/>
+      <w:lvlJc w:val="left"/>
+      <w:pPr>
+        <w:tabs>
+          <w:tab w:val="num" w:pos="720"/>
+        </w:tabs>
+        <w:ind w:left="720" w:hanging="360"/>
+      </w:pPr>
+      <w:rPr>
+        <w:rFonts w:ascii="Symbol" w:hAnsi="Symbol" w:hint="default"/>
+        <w:sz w:val="20"/>
+      </w:rPr>
+    </w:lvl>
+    <w:lvl w:ilvl="1" w:tentative="1">
+      <w:start w:val="1"/>
+      <w:numFmt w:val="bullet"/>
+      <w:lvlText w:val="o"/>
+      <w:lvlJc w:val="left"/>
+      <w:pPr>
+        <w:tabs>
+          <w:tab w:val="num" w:pos="1440"/>
+        </w:tabs>
+        <w:ind w:left="1440" w:hanging="360"/>
+      </w:pPr>
+      <w:rPr>
+        <w:rFonts w:ascii="Courier New" w:hAnsi="Courier New" w:hint="default"/>
+        <w:sz w:val="20"/>
+      </w:rPr>
+    </w:lvl>
+    <w:lvl w:ilvl="2" w:tentative="1">
+      <w:start w:val="1"/>
+      <w:numFmt w:val="bullet"/>
+      <w:lvlText w:val=""/>
+      <w:lvlJc w:val="left"/>
+      <w:pPr>
+        <w:tabs>
+          <w:tab w:val="num" w:pos="2160"/>
+        </w:tabs>
+        <w:ind w:left="2160" w:hanging="360"/>
+      </w:pPr>
+      <w:rPr>
+        <w:rFonts w:ascii="Wingdings" w:hAnsi="Wingdings" w:hint="default"/>
+        <w:sz w:val="20"/>
+      </w:rPr>
+    </w:lvl>
+    <w:lvl w:ilvl="3" w:tentative="1">
+      <w:start w:val="1"/>
+      <w:numFmt w:val="bullet"/>
+      <w:lvlText w:val=""/>
+      <w:lvlJc w:val="left"/>
+      <w:pPr>
+        <w:tabs>
+          <w:tab w:val="num" w:pos="2880"/>
+        </w:tabs>
+        <w:ind w:left="2880" w:hanging="360"/>
+      </w:pPr>
+      <w:rPr>
+        <w:rFonts w:ascii="Wingdings" w:hAnsi="Wingdings" w:hint="default"/>
+        <w:sz w:val="20"/>
+      </w:rPr>
+    </w:lvl>
+    <w:lvl w:ilvl="4" w:tentative="1">
+      <w:start w:val="1"/>
+      <w:numFmt w:val="bullet"/>
+      <w:lvlText w:val=""/>
+      <w:lvlJc w:val="left"/>
+      <w:pPr>
+        <w:tabs>
+          <w:tab w:val="num" w:pos="3600"/>
+        </w:tabs>
+        <w:ind w:left="3600" w:hanging="360"/>
+      </w:pPr>
+      <w:rPr>
+        <w:rFonts w:ascii="Wingdings" w:hAnsi="Wingdings" w:hint="default"/>
+        <w:sz w:val="20"/>
+      </w:rPr>
+    </w:lvl>
+    <w:lvl w:ilvl="5" w:tentative="1">
+      <w:start w:val="1"/>
+      <w:numFmt w:val="bullet"/>
+      <w:lvlText w:val=""/>
+      <w:lvlJc w:val="left"/>
+      <w:pPr>
+        <w:tabs>
+          <w:tab w:val="num" w:pos="4320"/>
+        </w:tabs>
+        <w:ind w:left="4320" w:hanging="360"/>
+      </w:pPr>
+      <w:rPr>
+        <w:rFonts w:ascii="Wingdings" w:hAnsi="Wingdings" w:hint="default"/>
+        <w:sz w:val="20"/>
+      </w:rPr>
+    </w:lvl>
+    <w:lvl w:ilvl="6" w:tentative="1">
+      <w:start w:val="1"/>
+      <w:numFmt w:val="bullet"/>
+      <w:lvlText w:val=""/>
+      <w:lvlJc w:val="left"/>
+      <w:pPr>
+        <w:tabs>
+          <w:tab w:val="num" w:pos="5040"/>
+        </w:tabs>
+        <w:ind w:left="5040" w:hanging="360"/>
+      </w:pPr>
+      <w:rPr>
+        <w:rFonts w:ascii="Wingdings" w:hAnsi="Wingdings" w:hint="default"/>
+        <w:sz w:val="20"/>
+      </w:rPr>
+    </w:lvl>
+    <w:lvl w:ilvl="7" w:tentative="1">
+      <w:start w:val="1"/>
+      <w:numFmt w:val="bullet"/>
+      <w:lvlText w:val=""/>
+      <w:lvlJc w:val="left"/>
+      <w:pPr>
+        <w:tabs>
+          <w:tab w:val="num" w:pos="5760"/>
+        </w:tabs>
+        <w:ind w:left="5760" w:hanging="360"/>
+      </w:pPr>
+      <w:rPr>
+        <w:rFonts w:ascii="Wingdings" w:hAnsi="Wingdings" w:hint="default"/>
+        <w:sz w:val="20"/>
+      </w:rPr>
+    </w:lvl>
+    <w:lvl w:ilvl="8" w:tentative="1">
+      <w:start w:val="1"/>
+      <w:numFmt w:val="bullet"/>
+      <w:lvlText w:val=""/>
+      <w:lvlJc w:val="left"/>
+      <w:pPr>
+        <w:tabs>
+          <w:tab w:val="num" w:pos="6480"/>
+        </w:tabs>
+        <w:ind w:left="6480" w:hanging="360"/>
+      </w:pPr>
+      <w:rPr>
+        <w:rFonts w:ascii="Wingdings" w:hAnsi="Wingdings" w:hint="default"/>
+        <w:sz w:val="20"/>
+      </w:rPr>
+    </w:lvl>
+  </w:abstractNum>
+  <w:abstractNum w:abstractNumId="4" w15:restartNumberingAfterBreak="0">
     <w:nsid w:val="47FE2A50"/>
     <w:multiLevelType w:val="hybridMultilevel"/>
     <w:tmpl w:val="DE7E1D5C"/>
@@ -8085,7 +10141,156 @@
       </w:pPr>
     </w:lvl>
   </w:abstractNum>
-  <w:abstractNum w:abstractNumId="2" w15:restartNumberingAfterBreak="0">
+  <w:abstractNum w:abstractNumId="5" w15:restartNumberingAfterBreak="0">
+    <w:nsid w:val="4B0A71B1"/>
+    <w:multiLevelType w:val="multilevel"/>
+    <w:tmpl w:val="DB8C4972"/>
+    <w:lvl w:ilvl="0">
+      <w:start w:val="1"/>
+      <w:numFmt w:val="bullet"/>
+      <w:lvlText w:val=""/>
+      <w:lvlJc w:val="left"/>
+      <w:pPr>
+        <w:tabs>
+          <w:tab w:val="num" w:pos="720"/>
+        </w:tabs>
+        <w:ind w:left="720" w:hanging="360"/>
+      </w:pPr>
+      <w:rPr>
+        <w:rFonts w:ascii="Symbol" w:hAnsi="Symbol" w:hint="default"/>
+        <w:sz w:val="20"/>
+      </w:rPr>
+    </w:lvl>
+    <w:lvl w:ilvl="1" w:tentative="1">
+      <w:start w:val="1"/>
+      <w:numFmt w:val="bullet"/>
+      <w:lvlText w:val="o"/>
+      <w:lvlJc w:val="left"/>
+      <w:pPr>
+        <w:tabs>
+          <w:tab w:val="num" w:pos="1440"/>
+        </w:tabs>
+        <w:ind w:left="1440" w:hanging="360"/>
+      </w:pPr>
+      <w:rPr>
+        <w:rFonts w:ascii="Courier New" w:hAnsi="Courier New" w:hint="default"/>
+        <w:sz w:val="20"/>
+      </w:rPr>
+    </w:lvl>
+    <w:lvl w:ilvl="2" w:tentative="1">
+      <w:start w:val="1"/>
+      <w:numFmt w:val="bullet"/>
+      <w:lvlText w:val=""/>
+      <w:lvlJc w:val="left"/>
+      <w:pPr>
+        <w:tabs>
+          <w:tab w:val="num" w:pos="2160"/>
+        </w:tabs>
+        <w:ind w:left="2160" w:hanging="360"/>
+      </w:pPr>
+      <w:rPr>
+        <w:rFonts w:ascii="Wingdings" w:hAnsi="Wingdings" w:hint="default"/>
+        <w:sz w:val="20"/>
+      </w:rPr>
+    </w:lvl>
+    <w:lvl w:ilvl="3" w:tentative="1">
+      <w:start w:val="1"/>
+      <w:numFmt w:val="bullet"/>
+      <w:lvlText w:val=""/>
+      <w:lvlJc w:val="left"/>
+      <w:pPr>
+        <w:tabs>
+          <w:tab w:val="num" w:pos="2880"/>
+        </w:tabs>
+        <w:ind w:left="2880" w:hanging="360"/>
+      </w:pPr>
+      <w:rPr>
+        <w:rFonts w:ascii="Wingdings" w:hAnsi="Wingdings" w:hint="default"/>
+        <w:sz w:val="20"/>
+      </w:rPr>
+    </w:lvl>
+    <w:lvl w:ilvl="4" w:tentative="1">
+      <w:start w:val="1"/>
+      <w:numFmt w:val="bullet"/>
+      <w:lvlText w:val=""/>
+      <w:lvlJc w:val="left"/>
+      <w:pPr>
+        <w:tabs>
+          <w:tab w:val="num" w:pos="3600"/>
+        </w:tabs>
+        <w:ind w:left="3600" w:hanging="360"/>
+      </w:pPr>
+      <w:rPr>
+        <w:rFonts w:ascii="Wingdings" w:hAnsi="Wingdings" w:hint="default"/>
+        <w:sz w:val="20"/>
+      </w:rPr>
+    </w:lvl>
+    <w:lvl w:ilvl="5" w:tentative="1">
+      <w:start w:val="1"/>
+      <w:numFmt w:val="bullet"/>
+      <w:lvlText w:val=""/>
+      <w:lvlJc w:val="left"/>
+      <w:pPr>
+        <w:tabs>
+          <w:tab w:val="num" w:pos="4320"/>
+        </w:tabs>
+        <w:ind w:left="4320" w:hanging="360"/>
+      </w:pPr>
+      <w:rPr>
+        <w:rFonts w:ascii="Wingdings" w:hAnsi="Wingdings" w:hint="default"/>
+        <w:sz w:val="20"/>
+      </w:rPr>
+    </w:lvl>
+    <w:lvl w:ilvl="6" w:tentative="1">
+      <w:start w:val="1"/>
+      <w:numFmt w:val="bullet"/>
+      <w:lvlText w:val=""/>
+      <w:lvlJc w:val="left"/>
+      <w:pPr>
+        <w:tabs>
+          <w:tab w:val="num" w:pos="5040"/>
+        </w:tabs>
+        <w:ind w:left="5040" w:hanging="360"/>
+      </w:pPr>
+      <w:rPr>
+        <w:rFonts w:ascii="Wingdings" w:hAnsi="Wingdings" w:hint="default"/>
+        <w:sz w:val="20"/>
+      </w:rPr>
+    </w:lvl>
+    <w:lvl w:ilvl="7" w:tentative="1">
+      <w:start w:val="1"/>
+      <w:numFmt w:val="bullet"/>
+      <w:lvlText w:val=""/>
+      <w:lvlJc w:val="left"/>
+      <w:pPr>
+        <w:tabs>
+          <w:tab w:val="num" w:pos="5760"/>
+        </w:tabs>
+        <w:ind w:left="5760" w:hanging="360"/>
+      </w:pPr>
+      <w:rPr>
+        <w:rFonts w:ascii="Wingdings" w:hAnsi="Wingdings" w:hint="default"/>
+        <w:sz w:val="20"/>
+      </w:rPr>
+    </w:lvl>
+    <w:lvl w:ilvl="8" w:tentative="1">
+      <w:start w:val="1"/>
+      <w:numFmt w:val="bullet"/>
+      <w:lvlText w:val=""/>
+      <w:lvlJc w:val="left"/>
+      <w:pPr>
+        <w:tabs>
+          <w:tab w:val="num" w:pos="6480"/>
+        </w:tabs>
+        <w:ind w:left="6480" w:hanging="360"/>
+      </w:pPr>
+      <w:rPr>
+        <w:rFonts w:ascii="Wingdings" w:hAnsi="Wingdings" w:hint="default"/>
+        <w:sz w:val="20"/>
+      </w:rPr>
+    </w:lvl>
+  </w:abstractNum>
+  <w:abstractNum w:abstractNumId="6" w15:restartNumberingAfterBreak="0">
     <w:nsid w:val="4B803192"/>
     <w:multiLevelType w:val="hybridMultilevel"/>
     <w:tmpl w:val="E74AACB2"/>
@@ -8297,7 +10502,156 @@
       </w:rPr>
     </w:lvl>
   </w:abstractNum>
-  <w:abstractNum w:abstractNumId="3" w15:restartNumberingAfterBreak="0">
+  <w:abstractNum w:abstractNumId="7" w15:restartNumberingAfterBreak="0">
+    <w:nsid w:val="558B72F3"/>
+    <w:multiLevelType w:val="multilevel"/>
+    <w:tmpl w:val="5552ABE4"/>
+    <w:lvl w:ilvl="0">
+      <w:start w:val="1"/>
+      <w:numFmt w:val="bullet"/>
+      <w:lvlText w:val=""/>
+      <w:lvlJc w:val="left"/>
+      <w:pPr>
+        <w:tabs>
+          <w:tab w:val="num" w:pos="720"/>
+        </w:tabs>
+        <w:ind w:left="720" w:hanging="360"/>
+      </w:pPr>
+      <w:rPr>
+        <w:rFonts w:ascii="Symbol" w:hAnsi="Symbol" w:hint="default"/>
+        <w:sz w:val="20"/>
+      </w:rPr>
+    </w:lvl>
+    <w:lvl w:ilvl="1" w:tentative="1">
+      <w:start w:val="1"/>
+      <w:numFmt w:val="bullet"/>
+      <w:lvlText w:val="o"/>
+      <w:lvlJc w:val="left"/>
+      <w:pPr>
+        <w:tabs>
+          <w:tab w:val="num" w:pos="1440"/>
+        </w:tabs>
+        <w:ind w:left="1440" w:hanging="360"/>
+      </w:pPr>
+      <w:rPr>
+        <w:rFonts w:ascii="Courier New" w:hAnsi="Courier New" w:hint="default"/>
+        <w:sz w:val="20"/>
+      </w:rPr>
+    </w:lvl>
+    <w:lvl w:ilvl="2" w:tentative="1">
+      <w:start w:val="1"/>
+      <w:numFmt w:val="bullet"/>
+      <w:lvlText w:val=""/>
+      <w:lvlJc w:val="left"/>
+      <w:pPr>
+        <w:tabs>
+          <w:tab w:val="num" w:pos="2160"/>
+        </w:tabs>
+        <w:ind w:left="2160" w:hanging="360"/>
+      </w:pPr>
+      <w:rPr>
+        <w:rFonts w:ascii="Wingdings" w:hAnsi="Wingdings" w:hint="default"/>
+        <w:sz w:val="20"/>
+      </w:rPr>
+    </w:lvl>
+    <w:lvl w:ilvl="3" w:tentative="1">
+      <w:start w:val="1"/>
+      <w:numFmt w:val="bullet"/>
+      <w:lvlText w:val=""/>
+      <w:lvlJc w:val="left"/>
+      <w:pPr>
+        <w:tabs>
+          <w:tab w:val="num" w:pos="2880"/>
+        </w:tabs>
+        <w:ind w:left="2880" w:hanging="360"/>
+      </w:pPr>
+      <w:rPr>
+        <w:rFonts w:ascii="Wingdings" w:hAnsi="Wingdings" w:hint="default"/>
+        <w:sz w:val="20"/>
+      </w:rPr>
+    </w:lvl>
+    <w:lvl w:ilvl="4" w:tentative="1">
+      <w:start w:val="1"/>
+      <w:numFmt w:val="bullet"/>
+      <w:lvlText w:val=""/>
+      <w:lvlJc w:val="left"/>
+      <w:pPr>
+        <w:tabs>
+          <w:tab w:val="num" w:pos="3600"/>
+        </w:tabs>
+        <w:ind w:left="3600" w:hanging="360"/>
+      </w:pPr>
+      <w:rPr>
+        <w:rFonts w:ascii="Wingdings" w:hAnsi="Wingdings" w:hint="default"/>
+        <w:sz w:val="20"/>
+      </w:rPr>
+    </w:lvl>
+    <w:lvl w:ilvl="5" w:tentative="1">
+      <w:start w:val="1"/>
+      <w:numFmt w:val="bullet"/>
+      <w:lvlText w:val=""/>
+      <w:lvlJc w:val="left"/>
+      <w:pPr>
+        <w:tabs>
+          <w:tab w:val="num" w:pos="4320"/>
+        </w:tabs>
+        <w:ind w:left="4320" w:hanging="360"/>
+      </w:pPr>
+      <w:rPr>
+        <w:rFonts w:ascii="Wingdings" w:hAnsi="Wingdings" w:hint="default"/>
+        <w:sz w:val="20"/>
+      </w:rPr>
+    </w:lvl>
+    <w:lvl w:ilvl="6" w:tentative="1">
+      <w:start w:val="1"/>
+      <w:numFmt w:val="bullet"/>
+      <w:lvlText w:val=""/>
+      <w:lvlJc w:val="left"/>
+      <w:pPr>
+        <w:tabs>
+          <w:tab w:val="num" w:pos="5040"/>
+        </w:tabs>
+        <w:ind w:left="5040" w:hanging="360"/>
+      </w:pPr>
+      <w:rPr>
+        <w:rFonts w:ascii="Wingdings" w:hAnsi="Wingdings" w:hint="default"/>
+        <w:sz w:val="20"/>
+      </w:rPr>
+    </w:lvl>
+    <w:lvl w:ilvl="7" w:tentative="1">
+      <w:start w:val="1"/>
+      <w:numFmt w:val="bullet"/>
+      <w:lvlText w:val=""/>
+      <w:lvlJc w:val="left"/>
+      <w:pPr>
+        <w:tabs>
+          <w:tab w:val="num" w:pos="5760"/>
+        </w:tabs>
+        <w:ind w:left="5760" w:hanging="360"/>
+      </w:pPr>
+      <w:rPr>
+        <w:rFonts w:ascii="Wingdings" w:hAnsi="Wingdings" w:hint="default"/>
+        <w:sz w:val="20"/>
+      </w:rPr>
+    </w:lvl>
+    <w:lvl w:ilvl="8" w:tentative="1">
+      <w:start w:val="1"/>
+      <w:numFmt w:val="bullet"/>
+      <w:lvlText w:val=""/>
+      <w:lvlJc w:val="left"/>
+      <w:pPr>
+        <w:tabs>
+          <w:tab w:val="num" w:pos="6480"/>
+        </w:tabs>
+        <w:ind w:left="6480" w:hanging="360"/>
+      </w:pPr>
+      <w:rPr>
+        <w:rFonts w:ascii="Wingdings" w:hAnsi="Wingdings" w:hint="default"/>
+        <w:sz w:val="20"/>
+      </w:rPr>
+    </w:lvl>
+  </w:abstractNum>
+  <w:abstractNum w:abstractNumId="8" w15:restartNumberingAfterBreak="0">
     <w:nsid w:val="55C52541"/>
     <w:multiLevelType w:val="hybridMultilevel"/>
     <w:tmpl w:val="37E497D4"/>
@@ -8410,7 +10764,7 @@
       </w:rPr>
     </w:lvl>
   </w:abstractNum>
-  <w:abstractNum w:abstractNumId="4" w15:restartNumberingAfterBreak="0">
+  <w:abstractNum w:abstractNumId="9" w15:restartNumberingAfterBreak="0">
     <w:nsid w:val="596B2236"/>
     <w:multiLevelType w:val="hybridMultilevel"/>
     <w:tmpl w:val="22161E44"/>
@@ -8523,7 +10877,305 @@
       </w:rPr>
     </w:lvl>
   </w:abstractNum>
-  <w:abstractNum w:abstractNumId="5" w15:restartNumberingAfterBreak="0">
+  <w:abstractNum w:abstractNumId="10" w15:restartNumberingAfterBreak="0">
+    <w:nsid w:val="5E006F53"/>
+    <w:multiLevelType w:val="multilevel"/>
+    <w:tmpl w:val="2DC8E1A6"/>
+    <w:lvl w:ilvl="0">
+      <w:start w:val="1"/>
+      <w:numFmt w:val="bullet"/>
+      <w:lvlText w:val=""/>
+      <w:lvlJc w:val="left"/>
+      <w:pPr>
+        <w:tabs>
+          <w:tab w:val="num" w:pos="720"/>
+        </w:tabs>
+        <w:ind w:left="720" w:hanging="360"/>
+      </w:pPr>
+      <w:rPr>
+        <w:rFonts w:ascii="Symbol" w:hAnsi="Symbol" w:hint="default"/>
+        <w:sz w:val="20"/>
+      </w:rPr>
+    </w:lvl>
+    <w:lvl w:ilvl="1" w:tentative="1">
+      <w:start w:val="1"/>
+      <w:numFmt w:val="bullet"/>
+      <w:lvlText w:val="o"/>
+      <w:lvlJc w:val="left"/>
+      <w:pPr>
+        <w:tabs>
+          <w:tab w:val="num" w:pos="1440"/>
+        </w:tabs>
+        <w:ind w:left="1440" w:hanging="360"/>
+      </w:pPr>
+      <w:rPr>
+        <w:rFonts w:ascii="Courier New" w:hAnsi="Courier New" w:hint="default"/>
+        <w:sz w:val="20"/>
+      </w:rPr>
+    </w:lvl>
+    <w:lvl w:ilvl="2" w:tentative="1">
+      <w:start w:val="1"/>
+      <w:numFmt w:val="bullet"/>
+      <w:lvlText w:val=""/>
+      <w:lvlJc w:val="left"/>
+      <w:pPr>
+        <w:tabs>
+          <w:tab w:val="num" w:pos="2160"/>
+        </w:tabs>
+        <w:ind w:left="2160" w:hanging="360"/>
+      </w:pPr>
+      <w:rPr>
+        <w:rFonts w:ascii="Wingdings" w:hAnsi="Wingdings" w:hint="default"/>
+        <w:sz w:val="20"/>
+      </w:rPr>
+    </w:lvl>
+    <w:lvl w:ilvl="3" w:tentative="1">
+      <w:start w:val="1"/>
+      <w:numFmt w:val="bullet"/>
+      <w:lvlText w:val=""/>
+      <w:lvlJc w:val="left"/>
+      <w:pPr>
+        <w:tabs>
+          <w:tab w:val="num" w:pos="2880"/>
+        </w:tabs>
+        <w:ind w:left="2880" w:hanging="360"/>
+      </w:pPr>
+      <w:rPr>
+        <w:rFonts w:ascii="Wingdings" w:hAnsi="Wingdings" w:hint="default"/>
+        <w:sz w:val="20"/>
+      </w:rPr>
+    </w:lvl>
+    <w:lvl w:ilvl="4" w:tentative="1">
+      <w:start w:val="1"/>
+      <w:numFmt w:val="bullet"/>
+      <w:lvlText w:val=""/>
+      <w:lvlJc w:val="left"/>
+      <w:pPr>
+        <w:tabs>
+          <w:tab w:val="num" w:pos="3600"/>
+        </w:tabs>
+        <w:ind w:left="3600" w:hanging="360"/>
+      </w:pPr>
+      <w:rPr>
+        <w:rFonts w:ascii="Wingdings" w:hAnsi="Wingdings" w:hint="default"/>
+        <w:sz w:val="20"/>
+      </w:rPr>
+    </w:lvl>
+    <w:lvl w:ilvl="5" w:tentative="1">
+      <w:start w:val="1"/>
+      <w:numFmt w:val="bullet"/>
+      <w:lvlText w:val=""/>
+      <w:lvlJc w:val="left"/>
+      <w:pPr>
+        <w:tabs>
+          <w:tab w:val="num" w:pos="4320"/>
+        </w:tabs>
+        <w:ind w:left="4320" w:hanging="360"/>
+      </w:pPr>
+      <w:rPr>
+        <w:rFonts w:ascii="Wingdings" w:hAnsi="Wingdings" w:hint="default"/>
+        <w:sz w:val="20"/>
+      </w:rPr>
+    </w:lvl>
+    <w:lvl w:ilvl="6" w:tentative="1">
+      <w:start w:val="1"/>
+      <w:numFmt w:val="bullet"/>
+      <w:lvlText w:val=""/>
+      <w:lvlJc w:val="left"/>
+      <w:pPr>
+        <w:tabs>
+          <w:tab w:val="num" w:pos="5040"/>
+        </w:tabs>
+        <w:ind w:left="5040" w:hanging="360"/>
+      </w:pPr>
+      <w:rPr>
+        <w:rFonts w:ascii="Wingdings" w:hAnsi="Wingdings" w:hint="default"/>
+        <w:sz w:val="20"/>
+      </w:rPr>
+    </w:lvl>
+    <w:lvl w:ilvl="7" w:tentative="1">
+      <w:start w:val="1"/>
+      <w:numFmt w:val="bullet"/>
+      <w:lvlText w:val=""/>
+      <w:lvlJc w:val="left"/>
+      <w:pPr>
+        <w:tabs>
+          <w:tab w:val="num" w:pos="5760"/>
+        </w:tabs>
+        <w:ind w:left="5760" w:hanging="360"/>
+      </w:pPr>
+      <w:rPr>
+        <w:rFonts w:ascii="Wingdings" w:hAnsi="Wingdings" w:hint="default"/>
+        <w:sz w:val="20"/>
+      </w:rPr>
+    </w:lvl>
+    <w:lvl w:ilvl="8" w:tentative="1">
+      <w:start w:val="1"/>
+      <w:numFmt w:val="bullet"/>
+      <w:lvlText w:val=""/>
+      <w:lvlJc w:val="left"/>
+      <w:pPr>
+        <w:tabs>
+          <w:tab w:val="num" w:pos="6480"/>
+        </w:tabs>
+        <w:ind w:left="6480" w:hanging="360"/>
+      </w:pPr>
+      <w:rPr>
+        <w:rFonts w:ascii="Wingdings" w:hAnsi="Wingdings" w:hint="default"/>
+        <w:sz w:val="20"/>
+      </w:rPr>
+    </w:lvl>
+  </w:abstractNum>
+  <w:abstractNum w:abstractNumId="11" w15:restartNumberingAfterBreak="0">
+    <w:nsid w:val="64683DBB"/>
+    <w:multiLevelType w:val="multilevel"/>
+    <w:tmpl w:val="D818A55E"/>
+    <w:lvl w:ilvl="0">
+      <w:start w:val="1"/>
+      <w:numFmt w:val="bullet"/>
+      <w:lvlText w:val=""/>
+      <w:lvlJc w:val="left"/>
+      <w:pPr>
+        <w:tabs>
+          <w:tab w:val="num" w:pos="720"/>
+        </w:tabs>
+        <w:ind w:left="720" w:hanging="360"/>
+      </w:pPr>
+      <w:rPr>
+        <w:rFonts w:ascii="Symbol" w:hAnsi="Symbol" w:hint="default"/>
+        <w:sz w:val="20"/>
+      </w:rPr>
+    </w:lvl>
+    <w:lvl w:ilvl="1" w:tentative="1">
+      <w:start w:val="1"/>
+      <w:numFmt w:val="bullet"/>
+      <w:lvlText w:val="o"/>
+      <w:lvlJc w:val="left"/>
+      <w:pPr>
+        <w:tabs>
+          <w:tab w:val="num" w:pos="1440"/>
+        </w:tabs>
+        <w:ind w:left="1440" w:hanging="360"/>
+      </w:pPr>
+      <w:rPr>
+        <w:rFonts w:ascii="Courier New" w:hAnsi="Courier New" w:hint="default"/>
+        <w:sz w:val="20"/>
+      </w:rPr>
+    </w:lvl>
+    <w:lvl w:ilvl="2" w:tentative="1">
+      <w:start w:val="1"/>
+      <w:numFmt w:val="bullet"/>
+      <w:lvlText w:val=""/>
+      <w:lvlJc w:val="left"/>
+      <w:pPr>
+        <w:tabs>
+          <w:tab w:val="num" w:pos="2160"/>
+        </w:tabs>
+        <w:ind w:left="2160" w:hanging="360"/>
+      </w:pPr>
+      <w:rPr>
+        <w:rFonts w:ascii="Wingdings" w:hAnsi="Wingdings" w:hint="default"/>
+        <w:sz w:val="20"/>
+      </w:rPr>
+    </w:lvl>
+    <w:lvl w:ilvl="3" w:tentative="1">
+      <w:start w:val="1"/>
+      <w:numFmt w:val="bullet"/>
+      <w:lvlText w:val=""/>
+      <w:lvlJc w:val="left"/>
+      <w:pPr>
+        <w:tabs>
+          <w:tab w:val="num" w:pos="2880"/>
+        </w:tabs>
+        <w:ind w:left="2880" w:hanging="360"/>
+      </w:pPr>
+      <w:rPr>
+        <w:rFonts w:ascii="Wingdings" w:hAnsi="Wingdings" w:hint="default"/>
+        <w:sz w:val="20"/>
+      </w:rPr>
+    </w:lvl>
+    <w:lvl w:ilvl="4" w:tentative="1">
+      <w:start w:val="1"/>
+      <w:numFmt w:val="bullet"/>
+      <w:lvlText w:val=""/>
+      <w:lvlJc w:val="left"/>
+      <w:pPr>
+        <w:tabs>
+          <w:tab w:val="num" w:pos="3600"/>
+        </w:tabs>
+        <w:ind w:left="3600" w:hanging="360"/>
+      </w:pPr>
+      <w:rPr>
+        <w:rFonts w:ascii="Wingdings" w:hAnsi="Wingdings" w:hint="default"/>
+        <w:sz w:val="20"/>
+      </w:rPr>
+    </w:lvl>
+    <w:lvl w:ilvl="5" w:tentative="1">
+      <w:start w:val="1"/>
+      <w:numFmt w:val="bullet"/>
+      <w:lvlText w:val=""/>
+      <w:lvlJc w:val="left"/>
+      <w:pPr>
+        <w:tabs>
+          <w:tab w:val="num" w:pos="4320"/>
+        </w:tabs>
+        <w:ind w:left="4320" w:hanging="360"/>
+      </w:pPr>
+      <w:rPr>
+        <w:rFonts w:ascii="Wingdings" w:hAnsi="Wingdings" w:hint="default"/>
+        <w:sz w:val="20"/>
+      </w:rPr>
+    </w:lvl>
+    <w:lvl w:ilvl="6" w:tentative="1">
+      <w:start w:val="1"/>
+      <w:numFmt w:val="bullet"/>
+      <w:lvlText w:val=""/>
+      <w:lvlJc w:val="left"/>
+      <w:pPr>
+        <w:tabs>
+          <w:tab w:val="num" w:pos="5040"/>
+        </w:tabs>
+        <w:ind w:left="5040" w:hanging="360"/>
+      </w:pPr>
+      <w:rPr>
+        <w:rFonts w:ascii="Wingdings" w:hAnsi="Wingdings" w:hint="default"/>
+        <w:sz w:val="20"/>
+      </w:rPr>
+    </w:lvl>
+    <w:lvl w:ilvl="7" w:tentative="1">
+      <w:start w:val="1"/>
+      <w:numFmt w:val="bullet"/>
+      <w:lvlText w:val=""/>
+      <w:lvlJc w:val="left"/>
+      <w:pPr>
+        <w:tabs>
+          <w:tab w:val="num" w:pos="5760"/>
+        </w:tabs>
+        <w:ind w:left="5760" w:hanging="360"/>
+      </w:pPr>
+      <w:rPr>
+        <w:rFonts w:ascii="Wingdings" w:hAnsi="Wingdings" w:hint="default"/>
+        <w:sz w:val="20"/>
+      </w:rPr>
+    </w:lvl>
+    <w:lvl w:ilvl="8" w:tentative="1">
+      <w:start w:val="1"/>
+      <w:numFmt w:val="bullet"/>
+      <w:lvlText w:val=""/>
+      <w:lvlJc w:val="left"/>
+      <w:pPr>
+        <w:tabs>
+          <w:tab w:val="num" w:pos="6480"/>
+        </w:tabs>
+        <w:ind w:left="6480" w:hanging="360"/>
+      </w:pPr>
+      <w:rPr>
+        <w:rFonts w:ascii="Wingdings" w:hAnsi="Wingdings" w:hint="default"/>
+        <w:sz w:val="20"/>
+      </w:rPr>
+    </w:lvl>
+  </w:abstractNum>
+  <w:abstractNum w:abstractNumId="12" w15:restartNumberingAfterBreak="0">
     <w:nsid w:val="673B1173"/>
     <w:multiLevelType w:val="hybridMultilevel"/>
     <w:tmpl w:val="4600C86E"/>
@@ -8636,7 +11288,7 @@
       </w:rPr>
     </w:lvl>
   </w:abstractNum>
-  <w:abstractNum w:abstractNumId="6" w15:restartNumberingAfterBreak="0">
+  <w:abstractNum w:abstractNumId="13" w15:restartNumberingAfterBreak="0">
     <w:nsid w:val="73901FAF"/>
     <w:multiLevelType w:val="hybridMultilevel"/>
     <w:tmpl w:val="47921128"/>
@@ -8857,14 +11509,163 @@
       </w:rPr>
     </w:lvl>
   </w:abstractNum>
+  <w:abstractNum w:abstractNumId="14" w15:restartNumberingAfterBreak="0">
+    <w:nsid w:val="7A1833FB"/>
+    <w:multiLevelType w:val="multilevel"/>
+    <w:tmpl w:val="D464A242"/>
+    <w:lvl w:ilvl="0">
+      <w:start w:val="1"/>
+      <w:numFmt w:val="bullet"/>
+      <w:lvlText w:val=""/>
+      <w:lvlJc w:val="left"/>
+      <w:pPr>
+        <w:tabs>
+          <w:tab w:val="num" w:pos="720"/>
+        </w:tabs>
+        <w:ind w:left="720" w:hanging="360"/>
+      </w:pPr>
+      <w:rPr>
+        <w:rFonts w:ascii="Symbol" w:hAnsi="Symbol" w:hint="default"/>
+        <w:sz w:val="20"/>
+      </w:rPr>
+    </w:lvl>
+    <w:lvl w:ilvl="1" w:tentative="1">
+      <w:start w:val="1"/>
+      <w:numFmt w:val="bullet"/>
+      <w:lvlText w:val="o"/>
+      <w:lvlJc w:val="left"/>
+      <w:pPr>
+        <w:tabs>
+          <w:tab w:val="num" w:pos="1440"/>
+        </w:tabs>
+        <w:ind w:left="1440" w:hanging="360"/>
+      </w:pPr>
+      <w:rPr>
+        <w:rFonts w:ascii="Courier New" w:hAnsi="Courier New" w:hint="default"/>
+        <w:sz w:val="20"/>
+      </w:rPr>
+    </w:lvl>
+    <w:lvl w:ilvl="2" w:tentative="1">
+      <w:start w:val="1"/>
+      <w:numFmt w:val="bullet"/>
+      <w:lvlText w:val=""/>
+      <w:lvlJc w:val="left"/>
+      <w:pPr>
+        <w:tabs>
+          <w:tab w:val="num" w:pos="2160"/>
+        </w:tabs>
+        <w:ind w:left="2160" w:hanging="360"/>
+      </w:pPr>
+      <w:rPr>
+        <w:rFonts w:ascii="Wingdings" w:hAnsi="Wingdings" w:hint="default"/>
+        <w:sz w:val="20"/>
+      </w:rPr>
+    </w:lvl>
+    <w:lvl w:ilvl="3" w:tentative="1">
+      <w:start w:val="1"/>
+      <w:numFmt w:val="bullet"/>
+      <w:lvlText w:val=""/>
+      <w:lvlJc w:val="left"/>
+      <w:pPr>
+        <w:tabs>
+          <w:tab w:val="num" w:pos="2880"/>
+        </w:tabs>
+        <w:ind w:left="2880" w:hanging="360"/>
+      </w:pPr>
+      <w:rPr>
+        <w:rFonts w:ascii="Wingdings" w:hAnsi="Wingdings" w:hint="default"/>
+        <w:sz w:val="20"/>
+      </w:rPr>
+    </w:lvl>
+    <w:lvl w:ilvl="4" w:tentative="1">
+      <w:start w:val="1"/>
+      <w:numFmt w:val="bullet"/>
+      <w:lvlText w:val=""/>
+      <w:lvlJc w:val="left"/>
+      <w:pPr>
+        <w:tabs>
+          <w:tab w:val="num" w:pos="3600"/>
+        </w:tabs>
+        <w:ind w:left="3600" w:hanging="360"/>
+      </w:pPr>
+      <w:rPr>
+        <w:rFonts w:ascii="Wingdings" w:hAnsi="Wingdings" w:hint="default"/>
+        <w:sz w:val="20"/>
+      </w:rPr>
+    </w:lvl>
+    <w:lvl w:ilvl="5" w:tentative="1">
+      <w:start w:val="1"/>
+      <w:numFmt w:val="bullet"/>
+      <w:lvlText w:val=""/>
+      <w:lvlJc w:val="left"/>
+      <w:pPr>
+        <w:tabs>
+          <w:tab w:val="num" w:pos="4320"/>
+        </w:tabs>
+        <w:ind w:left="4320" w:hanging="360"/>
+      </w:pPr>
+      <w:rPr>
+        <w:rFonts w:ascii="Wingdings" w:hAnsi="Wingdings" w:hint="default"/>
+        <w:sz w:val="20"/>
+      </w:rPr>
+    </w:lvl>
+    <w:lvl w:ilvl="6" w:tentative="1">
+      <w:start w:val="1"/>
+      <w:numFmt w:val="bullet"/>
+      <w:lvlText w:val=""/>
+      <w:lvlJc w:val="left"/>
+      <w:pPr>
+        <w:tabs>
+          <w:tab w:val="num" w:pos="5040"/>
+        </w:tabs>
+        <w:ind w:left="5040" w:hanging="360"/>
+      </w:pPr>
+      <w:rPr>
+        <w:rFonts w:ascii="Wingdings" w:hAnsi="Wingdings" w:hint="default"/>
+        <w:sz w:val="20"/>
+      </w:rPr>
+    </w:lvl>
+    <w:lvl w:ilvl="7" w:tentative="1">
+      <w:start w:val="1"/>
+      <w:numFmt w:val="bullet"/>
+      <w:lvlText w:val=""/>
+      <w:lvlJc w:val="left"/>
+      <w:pPr>
+        <w:tabs>
+          <w:tab w:val="num" w:pos="5760"/>
+        </w:tabs>
+        <w:ind w:left="5760" w:hanging="360"/>
+      </w:pPr>
+      <w:rPr>
+        <w:rFonts w:ascii="Wingdings" w:hAnsi="Wingdings" w:hint="default"/>
+        <w:sz w:val="20"/>
+      </w:rPr>
+    </w:lvl>
+    <w:lvl w:ilvl="8" w:tentative="1">
+      <w:start w:val="1"/>
+      <w:numFmt w:val="bullet"/>
+      <w:lvlText w:val=""/>
+      <w:lvlJc w:val="left"/>
+      <w:pPr>
+        <w:tabs>
+          <w:tab w:val="num" w:pos="6480"/>
+        </w:tabs>
+        <w:ind w:left="6480" w:hanging="360"/>
+      </w:pPr>
+      <w:rPr>
+        <w:rFonts w:ascii="Wingdings" w:hAnsi="Wingdings" w:hint="default"/>
+        <w:sz w:val="20"/>
+      </w:rPr>
+    </w:lvl>
+  </w:abstractNum>
   <w:num w:numId="1">
-    <w:abstractNumId w:val="2"/>
+    <w:abstractNumId w:val="6"/>
   </w:num>
   <w:num w:numId="2">
-    <w:abstractNumId w:val="1"/>
+    <w:abstractNumId w:val="4"/>
   </w:num>
   <w:num w:numId="3">
-    <w:abstractNumId w:val="6"/>
+    <w:abstractNumId w:val="13"/>
     <w:lvlOverride w:ilvl="0">
       <w:startOverride w:val="3"/>
     </w:lvlOverride>
@@ -8894,16 +11695,40 @@
     </w:lvlOverride>
   </w:num>
   <w:num w:numId="4">
+    <w:abstractNumId w:val="8"/>
+  </w:num>
+  <w:num w:numId="5">
+    <w:abstractNumId w:val="9"/>
+  </w:num>
+  <w:num w:numId="6">
+    <w:abstractNumId w:val="12"/>
+  </w:num>
+  <w:num w:numId="7">
+    <w:abstractNumId w:val="1"/>
+  </w:num>
+  <w:num w:numId="8">
+    <w:abstractNumId w:val="14"/>
+  </w:num>
+  <w:num w:numId="9">
+    <w:abstractNumId w:val="2"/>
+  </w:num>
+  <w:num w:numId="10">
     <w:abstractNumId w:val="3"/>
   </w:num>
-  <w:num w:numId="5">
-    <w:abstractNumId w:val="4"/>
-  </w:num>
-  <w:num w:numId="6">
+  <w:num w:numId="11">
     <w:abstractNumId w:val="5"/>
   </w:num>
-  <w:num w:numId="7">
+  <w:num w:numId="12">
     <w:abstractNumId w:val="0"/>
+  </w:num>
+  <w:num w:numId="13">
+    <w:abstractNumId w:val="11"/>
+  </w:num>
+  <w:num w:numId="14">
+    <w:abstractNumId w:val="7"/>
+  </w:num>
+  <w:num w:numId="15">
+    <w:abstractNumId w:val="10"/>
   </w:num>
 </w:numbering>
 </file>
@@ -9302,6 +12127,26 @@
     <w:name w:val="Normal"/>
     <w:qFormat/>
   </w:style>
+  <w:style w:type="paragraph" w:styleId="Ttulo2">
+    <w:name w:val="heading 2"/>
+    <w:basedOn w:val="Normal"/>
+    <w:link w:val="Ttulo2Car"/>
+    <w:uiPriority w:val="9"/>
+    <w:qFormat/>
+    <w:rsid w:val="001C4A74"/>
+    <w:pPr>
+      <w:spacing w:before="100" w:beforeAutospacing="1" w:after="100" w:afterAutospacing="1" w:line="240" w:lineRule="auto"/>
+      <w:outlineLvl w:val="1"/>
+    </w:pPr>
+    <w:rPr>
+      <w:rFonts w:ascii="Times New Roman" w:eastAsia="Times New Roman" w:hAnsi="Times New Roman" w:cs="Times New Roman"/>
+      <w:b/>
+      <w:bCs/>
+      <w:sz w:val="36"/>
+      <w:szCs w:val="36"/>
+      <w:lang w:eastAsia="es-ES"/>
+    </w:rPr>
+  </w:style>
   <w:style w:type="character" w:default="1" w:styleId="Fuentedeprrafopredeter">
     <w:name w:val="Default Paragraph Font"/>
     <w:uiPriority w:val="1"/>
@@ -9391,6 +12236,49 @@
     <w:semiHidden/>
     <w:unhideWhenUsed/>
     <w:rsid w:val="00012544"/>
+  </w:style>
+  <w:style w:type="character" w:customStyle="1" w:styleId="Ttulo2Car">
+    <w:name w:val="Título 2 Car"/>
+    <w:basedOn w:val="Fuentedeprrafopredeter"/>
+    <w:link w:val="Ttulo2"/>
+    <w:uiPriority w:val="9"/>
+    <w:rsid w:val="001C4A74"/>
+    <w:rPr>
+      <w:rFonts w:ascii="Times New Roman" w:eastAsia="Times New Roman" w:hAnsi="Times New Roman" w:cs="Times New Roman"/>
+      <w:b/>
+      <w:bCs/>
+      <w:sz w:val="36"/>
+      <w:szCs w:val="36"/>
+      <w:lang w:eastAsia="es-ES"/>
+    </w:rPr>
+  </w:style>
+  <w:style w:type="paragraph" w:styleId="NormalWeb">
+    <w:name w:val="Normal (Web)"/>
+    <w:basedOn w:val="Normal"/>
+    <w:uiPriority w:val="99"/>
+    <w:semiHidden/>
+    <w:unhideWhenUsed/>
+    <w:rsid w:val="001C4A74"/>
+    <w:pPr>
+      <w:spacing w:before="100" w:beforeAutospacing="1" w:after="100" w:afterAutospacing="1" w:line="240" w:lineRule="auto"/>
+    </w:pPr>
+    <w:rPr>
+      <w:rFonts w:ascii="Times New Roman" w:eastAsia="Times New Roman" w:hAnsi="Times New Roman" w:cs="Times New Roman"/>
+      <w:sz w:val="24"/>
+      <w:szCs w:val="24"/>
+      <w:lang w:eastAsia="es-ES"/>
+    </w:rPr>
+  </w:style>
+  <w:style w:type="character" w:styleId="Textoennegrita">
+    <w:name w:val="Strong"/>
+    <w:basedOn w:val="Fuentedeprrafopredeter"/>
+    <w:uiPriority w:val="22"/>
+    <w:qFormat/>
+    <w:rsid w:val="001C4A74"/>
+    <w:rPr>
+      <w:b/>
+      <w:bCs/>
+    </w:rPr>
   </w:style>
 </w:styles>
 </file>
@@ -9661,7 +12549,7 @@
 </file>
 
 <file path=customXml/itemProps1.xml><?xml version="1.0" encoding="utf-8"?>
-<ds:datastoreItem xmlns:ds="http://schemas.openxmlformats.org/officeDocument/2006/customXml" ds:itemID="{B5622872-F33A-459D-9B06-41AFF6C67AFA}">
+<ds:datastoreItem xmlns:ds="http://schemas.openxmlformats.org/officeDocument/2006/customXml" ds:itemID="{F28E48D2-CE74-4D11-99FD-DF3D27C1CAE7}">
   <ds:schemaRefs>
     <ds:schemaRef ds:uri="http://schemas.openxmlformats.org/officeDocument/2006/bibliography"/>
   </ds:schemaRefs>

</xml_diff>